<commit_message>
update fig titles in appendix3
</commit_message>
<xml_diff>
--- a/manuscript/Chapter2-appendix3.docx
+++ b/manuscript/Chapter2-appendix3.docx
@@ -99,6 +99,2589 @@
         <w:br w:type="page"/>
       </w:r>
     </w:p>
+    <w:p xmlns:w="http://schemas.openxmlformats.org/wordprocessingml/2006/main" xmlns:wp="http://schemas.openxmlformats.org/drawingml/2006/wordprocessingDrawing" xmlns:r="http://schemas.openxmlformats.org/officeDocument/2006/relationships" xmlns:w14="http://schemas.microsoft.com/office/word/2010/wordml">
+      <w:pPr>
+        <w:pStyle w:val="TableCaption"/>
+        <w:jc w:val="left"/>
+        <w:keepNext/>
+        <w:pBdr>
+          <w:bottom w:val="none" w:sz="0" w:space="0" w:color="000000"/>
+          <w:top w:val="none" w:sz="0" w:space="0" w:color="000000"/>
+          <w:left w:val="none" w:sz="0" w:space="0" w:color="000000"/>
+          <w:right w:val="none" w:sz="0" w:space="0" w:color="000000"/>
+        </w:pBdr>
+        <w:spacing w:after="60" w:before="60" w:line="240"/>
+        <w:ind w:left="60" w:right="60" w:firstLine="0" w:firstLineChars="0"/>
+      </w:pPr>
+      <w:r>
+        <w:t xml:space="preserve">Table S1. Posterior means and 95% credible intervals of the fixed effects estimated by the MDHGLM of predator speed, prey speed, and predator hunting success. The coefficients are from the model that includes the outlier.</w:t>
+      </w:r>
+    </w:p>
+    <w:tbl xmlns:w="http://schemas.openxmlformats.org/wordprocessingml/2006/main" xmlns:r="http://schemas.openxmlformats.org/officeDocument/2006/relationships" xmlns:w14="http://schemas.microsoft.com/office/word/2010/wordml" xmlns:wp="http://schemas.openxmlformats.org/drawingml/2006/wordprocessingDrawing" xmlns:a="http://schemas.openxmlformats.org/drawingml/2006/main" xmlns:pic="http://schemas.openxmlformats.org/drawingml/2006/picture">
+      <w:tblPr>
+        <w:tblLayout w:type="fixed"/>
+        <w:jc w:val="start"/>
+        <w:tblLook w:firstRow="1" w:lastRow="0" w:firstColumn="0" w:lastColumn="0" w:noHBand="0" w:noVBand="1"/>
+      </w:tblPr>
+      <w:tblGrid>
+        <w:gridCol w:w="1610"/>
+        <w:gridCol w:w="2143"/>
+        <w:gridCol w:w="1871"/>
+        <w:gridCol w:w="1871"/>
+        <w:gridCol w:w="1871"/>
+      </w:tblGrid>
+      <w:tr>
+        <w:trPr>
+          <w:trHeight w:val="427" w:hRule="auto"/>
+          <w:tblHeader/>
+        </w:trPr>
+        header 1
+        <w:tc>
+          <w:tcPr>
+            <w:tcBorders>
+              <w:bottom w:val="single" w:sz="8" w:space="0" w:color="000000"/>
+              <w:top w:val="single" w:sz="8" w:space="0" w:color="000000"/>
+              <w:left w:val="none" w:sz="0" w:space="0" w:color="000000"/>
+              <w:right w:val="none" w:sz="0" w:space="0" w:color="000000"/>
+            </w:tcBorders>
+            <w:shd w:val="clear" w:color="auto" w:fill="FFFFFF"/>
+            <w:tcMar>
+              <w:top w:w="0" w:type="dxa"/>
+              <w:bottom w:w="0" w:type="dxa"/>
+              <w:left w:w="0" w:type="dxa"/>
+              <w:right w:w="0" w:type="dxa"/>
+            </w:tcMar>
+            <w:vAlign w:val="center"/>
+          </w:tcPr>
+          <w:p>
+            <w:pPr>
+              <w:pStyle w:val="Normal"/>
+              <w:jc w:val="left"/>
+              <w:pBdr>
+                <w:bottom w:val="none" w:sz="0" w:space="0" w:color="000000"/>
+                <w:top w:val="none" w:sz="0" w:space="0" w:color="000000"/>
+                <w:left w:val="none" w:sz="0" w:space="0" w:color="000000"/>
+                <w:right w:val="none" w:sz="0" w:space="0" w:color="000000"/>
+              </w:pBdr>
+              <w:spacing w:after="100" w:before="100" w:line="240"/>
+              <w:ind w:left="100" w:right="100" w:firstLine="0" w:firstLineChars="0"/>
+            </w:pPr>
+            <w:r xmlns:w="http://schemas.openxmlformats.org/wordprocessingml/2006/main" xmlns:wp="http://schemas.openxmlformats.org/drawingml/2006/wordprocessingDrawing" xmlns:r="http://schemas.openxmlformats.org/officeDocument/2006/relationships" xmlns:w14="http://schemas.microsoft.com/office/word/2010/wordml">
+              <w:rPr>
+                <w:rFonts w:ascii="Times New Roman" w:hAnsi="Times New Roman" w:eastAsia="Times New Roman" w:cs="Times New Roman"/>
+                <w:i w:val="false"/>
+                <w:b w:val="false"/>
+                <w:u w:val="none"/>
+                <w:sz w:val="20"/>
+                <w:szCs w:val="20"/>
+                <w:color w:val="000000"/>
+              </w:rPr>
+              <w:t xml:space="preserve">Trait</w:t>
+            </w:r>
+            <w:r xmlns:w="http://schemas.openxmlformats.org/wordprocessingml/2006/main" xmlns:wp="http://schemas.openxmlformats.org/drawingml/2006/wordprocessingDrawing" xmlns:r="http://schemas.openxmlformats.org/officeDocument/2006/relationships" xmlns:w14="http://schemas.microsoft.com/office/word/2010/wordml">
+              <w:rPr>
+                <w:rFonts w:ascii="Times New Roman" w:hAnsi="Times New Roman" w:eastAsia="Times New Roman" w:cs="Times New Roman"/>
+                <w:i w:val="false"/>
+                <w:b w:val="false"/>
+                <w:u w:val="none"/>
+                <w:vertAlign w:val="superscript"/>
+                <w:sz w:val="20"/>
+                <w:szCs w:val="20"/>
+                <w:color w:val="000000"/>
+              </w:rPr>
+              <w:t xml:space="preserve"> </w:t>
+            </w:r>
+          </w:p>
+        </w:tc>
+        <w:tc>
+          <w:tcPr>
+            <w:tcBorders>
+              <w:bottom w:val="single" w:sz="8" w:space="0" w:color="000000"/>
+              <w:top w:val="single" w:sz="8" w:space="0" w:color="000000"/>
+              <w:left w:val="none" w:sz="0" w:space="0" w:color="000000"/>
+              <w:right w:val="none" w:sz="0" w:space="0" w:color="000000"/>
+            </w:tcBorders>
+            <w:shd w:val="clear" w:color="auto" w:fill="FFFFFF"/>
+            <w:tcMar>
+              <w:top w:w="0" w:type="dxa"/>
+              <w:bottom w:w="0" w:type="dxa"/>
+              <w:left w:w="0" w:type="dxa"/>
+              <w:right w:w="0" w:type="dxa"/>
+            </w:tcMar>
+            <w:vAlign w:val="center"/>
+          </w:tcPr>
+          <w:p>
+            <w:pPr>
+              <w:pStyle w:val="Normal"/>
+              <w:jc w:val="left"/>
+              <w:pBdr>
+                <w:bottom w:val="none" w:sz="0" w:space="0" w:color="000000"/>
+                <w:top w:val="none" w:sz="0" w:space="0" w:color="000000"/>
+                <w:left w:val="none" w:sz="0" w:space="0" w:color="000000"/>
+                <w:right w:val="none" w:sz="0" w:space="0" w:color="000000"/>
+              </w:pBdr>
+              <w:spacing w:after="100" w:before="100" w:line="240"/>
+              <w:ind w:left="100" w:right="100" w:firstLine="0" w:firstLineChars="0"/>
+            </w:pPr>
+            <w:r xmlns:w="http://schemas.openxmlformats.org/wordprocessingml/2006/main" xmlns:wp="http://schemas.openxmlformats.org/drawingml/2006/wordprocessingDrawing" xmlns:r="http://schemas.openxmlformats.org/officeDocument/2006/relationships" xmlns:w14="http://schemas.microsoft.com/office/word/2010/wordml">
+              <w:rPr>
+                <w:rFonts w:ascii="Times New Roman" w:hAnsi="Times New Roman" w:eastAsia="Times New Roman" w:cs="Times New Roman"/>
+                <w:i w:val="false"/>
+                <w:b w:val="false"/>
+                <w:u w:val="none"/>
+                <w:sz w:val="20"/>
+                <w:szCs w:val="20"/>
+                <w:color w:val="000000"/>
+              </w:rPr>
+              <w:t xml:space="preserve">Parameter</w:t>
+            </w:r>
+          </w:p>
+        </w:tc>
+        <w:tc>
+          <w:tcPr>
+            <w:tcBorders>
+              <w:bottom w:val="single" w:sz="8" w:space="0" w:color="000000"/>
+              <w:top w:val="single" w:sz="8" w:space="0" w:color="000000"/>
+              <w:left w:val="none" w:sz="0" w:space="0" w:color="000000"/>
+              <w:right w:val="none" w:sz="0" w:space="0" w:color="000000"/>
+            </w:tcBorders>
+            <w:shd w:val="clear" w:color="auto" w:fill="FFFFFF"/>
+            <w:tcMar>
+              <w:top w:w="0" w:type="dxa"/>
+              <w:bottom w:w="0" w:type="dxa"/>
+              <w:left w:w="0" w:type="dxa"/>
+              <w:right w:w="0" w:type="dxa"/>
+            </w:tcMar>
+            <w:vAlign w:val="center"/>
+          </w:tcPr>
+          <w:p>
+            <w:pPr>
+              <w:pStyle w:val="Normal"/>
+              <w:jc w:val="center"/>
+              <w:pBdr>
+                <w:bottom w:val="none" w:sz="0" w:space="0" w:color="000000"/>
+                <w:top w:val="none" w:sz="0" w:space="0" w:color="000000"/>
+                <w:left w:val="none" w:sz="0" w:space="0" w:color="000000"/>
+                <w:right w:val="none" w:sz="0" w:space="0" w:color="000000"/>
+              </w:pBdr>
+              <w:spacing w:after="100" w:before="100" w:line="240"/>
+              <w:ind w:left="100" w:right="100" w:firstLine="0" w:firstLineChars="0"/>
+            </w:pPr>
+            <w:r xmlns:w="http://schemas.openxmlformats.org/wordprocessingml/2006/main" xmlns:wp="http://schemas.openxmlformats.org/drawingml/2006/wordprocessingDrawing" xmlns:r="http://schemas.openxmlformats.org/officeDocument/2006/relationships" xmlns:w14="http://schemas.microsoft.com/office/word/2010/wordml">
+              <w:rPr>
+                <w:rFonts w:ascii="Times New Roman" w:hAnsi="Times New Roman" w:eastAsia="Times New Roman" w:cs="Times New Roman"/>
+                <w:i w:val="false"/>
+                <w:b w:val="false"/>
+                <w:u w:val="none"/>
+                <w:sz w:val="20"/>
+                <w:szCs w:val="20"/>
+                <w:color w:val="000000"/>
+              </w:rPr>
+              <w:t xml:space="preserve">Novice</w:t>
+            </w:r>
+          </w:p>
+        </w:tc>
+        <w:tc>
+          <w:tcPr>
+            <w:tcBorders>
+              <w:bottom w:val="single" w:sz="8" w:space="0" w:color="000000"/>
+              <w:top w:val="single" w:sz="8" w:space="0" w:color="000000"/>
+              <w:left w:val="none" w:sz="0" w:space="0" w:color="000000"/>
+              <w:right w:val="none" w:sz="0" w:space="0" w:color="000000"/>
+            </w:tcBorders>
+            <w:shd w:val="clear" w:color="auto" w:fill="FFFFFF"/>
+            <w:tcMar>
+              <w:top w:w="0" w:type="dxa"/>
+              <w:bottom w:w="0" w:type="dxa"/>
+              <w:left w:w="0" w:type="dxa"/>
+              <w:right w:w="0" w:type="dxa"/>
+            </w:tcMar>
+            <w:vAlign w:val="center"/>
+          </w:tcPr>
+          <w:p>
+            <w:pPr>
+              <w:pStyle w:val="Normal"/>
+              <w:jc w:val="center"/>
+              <w:pBdr>
+                <w:bottom w:val="none" w:sz="0" w:space="0" w:color="000000"/>
+                <w:top w:val="none" w:sz="0" w:space="0" w:color="000000"/>
+                <w:left w:val="none" w:sz="0" w:space="0" w:color="000000"/>
+                <w:right w:val="none" w:sz="0" w:space="0" w:color="000000"/>
+              </w:pBdr>
+              <w:spacing w:after="100" w:before="100" w:line="240"/>
+              <w:ind w:left="100" w:right="100" w:firstLine="0" w:firstLineChars="0"/>
+            </w:pPr>
+            <w:r xmlns:w="http://schemas.openxmlformats.org/wordprocessingml/2006/main" xmlns:wp="http://schemas.openxmlformats.org/drawingml/2006/wordprocessingDrawing" xmlns:r="http://schemas.openxmlformats.org/officeDocument/2006/relationships" xmlns:w14="http://schemas.microsoft.com/office/word/2010/wordml">
+              <w:rPr>
+                <w:rFonts w:ascii="Times New Roman" w:hAnsi="Times New Roman" w:eastAsia="Times New Roman" w:cs="Times New Roman"/>
+                <w:i w:val="false"/>
+                <w:b w:val="false"/>
+                <w:u w:val="none"/>
+                <w:sz w:val="20"/>
+                <w:szCs w:val="20"/>
+                <w:color w:val="000000"/>
+              </w:rPr>
+              <w:t xml:space="preserve">Intermediate</w:t>
+            </w:r>
+          </w:p>
+        </w:tc>
+        <w:tc>
+          <w:tcPr>
+            <w:tcBorders>
+              <w:bottom w:val="single" w:sz="8" w:space="0" w:color="000000"/>
+              <w:top w:val="single" w:sz="8" w:space="0" w:color="000000"/>
+              <w:left w:val="none" w:sz="0" w:space="0" w:color="000000"/>
+              <w:right w:val="none" w:sz="0" w:space="0" w:color="000000"/>
+            </w:tcBorders>
+            <w:shd w:val="clear" w:color="auto" w:fill="FFFFFF"/>
+            <w:tcMar>
+              <w:top w:w="0" w:type="dxa"/>
+              <w:bottom w:w="0" w:type="dxa"/>
+              <w:left w:w="0" w:type="dxa"/>
+              <w:right w:w="0" w:type="dxa"/>
+            </w:tcMar>
+            <w:vAlign w:val="center"/>
+          </w:tcPr>
+          <w:p>
+            <w:pPr>
+              <w:pStyle w:val="Normal"/>
+              <w:jc w:val="center"/>
+              <w:pBdr>
+                <w:bottom w:val="none" w:sz="0" w:space="0" w:color="000000"/>
+                <w:top w:val="none" w:sz="0" w:space="0" w:color="000000"/>
+                <w:left w:val="none" w:sz="0" w:space="0" w:color="000000"/>
+                <w:right w:val="none" w:sz="0" w:space="0" w:color="000000"/>
+              </w:pBdr>
+              <w:spacing w:after="100" w:before="100" w:line="240"/>
+              <w:ind w:left="100" w:right="100" w:firstLine="0" w:firstLineChars="0"/>
+            </w:pPr>
+            <w:r xmlns:w="http://schemas.openxmlformats.org/wordprocessingml/2006/main" xmlns:wp="http://schemas.openxmlformats.org/drawingml/2006/wordprocessingDrawing" xmlns:r="http://schemas.openxmlformats.org/officeDocument/2006/relationships" xmlns:w14="http://schemas.microsoft.com/office/word/2010/wordml">
+              <w:rPr>
+                <w:rFonts w:ascii="Times New Roman" w:hAnsi="Times New Roman" w:eastAsia="Times New Roman" w:cs="Times New Roman"/>
+                <w:i w:val="false"/>
+                <w:b w:val="false"/>
+                <w:u w:val="none"/>
+                <w:sz w:val="20"/>
+                <w:szCs w:val="20"/>
+                <w:color w:val="000000"/>
+              </w:rPr>
+              <w:t xml:space="preserve">Advanced</w:t>
+            </w:r>
+          </w:p>
+        </w:tc>
+      </w:tr>
+      <w:tr>
+        <w:trPr>
+          <w:trHeight w:val="360" w:hRule="auto"/>
+        </w:trPr>
+        body 1
+        <w:tc>
+          <w:tcPr>
+            <w:vMerge w:val="restart"/>
+            <w:tcBorders>
+              <w:bottom w:val="none" w:sz="0" w:space="0" w:color="000000"/>
+              <w:top w:val="single" w:sz="8" w:space="0" w:color="000000"/>
+              <w:left w:val="none" w:sz="0" w:space="0" w:color="000000"/>
+              <w:right w:val="none" w:sz="0" w:space="0" w:color="000000"/>
+            </w:tcBorders>
+            <w:shd w:val="clear" w:color="auto" w:fill="FFFFFF"/>
+            <w:tcMar>
+              <w:top w:w="0" w:type="dxa"/>
+              <w:bottom w:w="0" w:type="dxa"/>
+              <w:left w:w="0" w:type="dxa"/>
+              <w:right w:w="0" w:type="dxa"/>
+            </w:tcMar>
+            <w:vAlign w:val="top"/>
+          </w:tcPr>
+          <w:p>
+            <w:pPr>
+              <w:pStyle w:val="Normal"/>
+              <w:jc w:val="left"/>
+              <w:pBdr>
+                <w:bottom w:val="none" w:sz="0" w:space="0" w:color="000000"/>
+                <w:top w:val="none" w:sz="0" w:space="0" w:color="000000"/>
+                <w:left w:val="none" w:sz="0" w:space="0" w:color="000000"/>
+                <w:right w:val="none" w:sz="0" w:space="0" w:color="000000"/>
+              </w:pBdr>
+              <w:spacing w:after="100" w:before="100" w:line="240"/>
+              <w:ind w:left="100" w:right="100" w:firstLine="0" w:firstLineChars="0"/>
+            </w:pPr>
+            <w:r xmlns:w="http://schemas.openxmlformats.org/wordprocessingml/2006/main" xmlns:wp="http://schemas.openxmlformats.org/drawingml/2006/wordprocessingDrawing" xmlns:r="http://schemas.openxmlformats.org/officeDocument/2006/relationships" xmlns:w14="http://schemas.microsoft.com/office/word/2010/wordml">
+              <w:rPr>
+                <w:rFonts w:ascii="Times New Roman" w:hAnsi="Times New Roman" w:eastAsia="Times New Roman" w:cs="Times New Roman"/>
+                <w:i w:val="false"/>
+                <w:b w:val="false"/>
+                <w:u w:val="none"/>
+                <w:sz w:val="20"/>
+                <w:szCs w:val="20"/>
+                <w:color w:val="000000"/>
+              </w:rPr>
+              <w:t xml:space="preserve">predator speed</w:t>
+            </w:r>
+          </w:p>
+        </w:tc>
+        <w:tc>
+          <w:tcPr>
+            <w:tcBorders>
+              <w:bottom w:val="none" w:sz="0" w:space="0" w:color="000000"/>
+              <w:top w:val="single" w:sz="8" w:space="0" w:color="000000"/>
+              <w:left w:val="none" w:sz="0" w:space="0" w:color="000000"/>
+              <w:right w:val="none" w:sz="0" w:space="0" w:color="000000"/>
+            </w:tcBorders>
+            <w:shd w:val="clear" w:color="auto" w:fill="FFFFFF"/>
+            <w:tcMar>
+              <w:top w:w="0" w:type="dxa"/>
+              <w:bottom w:w="0" w:type="dxa"/>
+              <w:left w:w="0" w:type="dxa"/>
+              <w:right w:w="0" w:type="dxa"/>
+            </w:tcMar>
+            <w:vAlign w:val="center"/>
+          </w:tcPr>
+          <w:p>
+            <w:pPr>
+              <w:pStyle w:val="Normal"/>
+              <w:jc w:val="left"/>
+              <w:pBdr>
+                <w:bottom w:val="none" w:sz="0" w:space="0" w:color="000000"/>
+                <w:top w:val="none" w:sz="0" w:space="0" w:color="000000"/>
+                <w:left w:val="none" w:sz="0" w:space="0" w:color="000000"/>
+                <w:right w:val="none" w:sz="0" w:space="0" w:color="000000"/>
+              </w:pBdr>
+              <w:spacing w:after="100" w:before="100" w:line="240"/>
+              <w:ind w:left="100" w:right="100" w:firstLine="0" w:firstLineChars="0"/>
+            </w:pPr>
+            <w:r xmlns:w="http://schemas.openxmlformats.org/wordprocessingml/2006/main" xmlns:wp="http://schemas.openxmlformats.org/drawingml/2006/wordprocessingDrawing" xmlns:r="http://schemas.openxmlformats.org/officeDocument/2006/relationships" xmlns:w14="http://schemas.microsoft.com/office/word/2010/wordml">
+              <w:rPr>
+                <w:rFonts w:ascii="Times New Roman" w:hAnsi="Times New Roman" w:eastAsia="Times New Roman" w:cs="Times New Roman"/>
+                <w:i w:val="false"/>
+                <w:b w:val="false"/>
+                <w:u w:val="none"/>
+                <w:sz w:val="20"/>
+                <w:szCs w:val="20"/>
+                <w:color w:val="000000"/>
+              </w:rPr>
+              <w:t xml:space="preserve">intercept (mean)</w:t>
+            </w:r>
+          </w:p>
+        </w:tc>
+        <w:tc>
+          <w:tcPr>
+            <w:tcBorders>
+              <w:bottom w:val="none" w:sz="0" w:space="0" w:color="000000"/>
+              <w:top w:val="single" w:sz="8" w:space="0" w:color="000000"/>
+              <w:left w:val="none" w:sz="0" w:space="0" w:color="000000"/>
+              <w:right w:val="none" w:sz="0" w:space="0" w:color="000000"/>
+            </w:tcBorders>
+            <w:shd w:val="clear" w:color="auto" w:fill="FFFFFF"/>
+            <w:tcMar>
+              <w:top w:w="0" w:type="dxa"/>
+              <w:bottom w:w="0" w:type="dxa"/>
+              <w:left w:w="0" w:type="dxa"/>
+              <w:right w:w="0" w:type="dxa"/>
+            </w:tcMar>
+            <w:vAlign w:val="center"/>
+          </w:tcPr>
+          <w:p>
+            <w:pPr>
+              <w:pStyle w:val="Normal"/>
+              <w:jc w:val="center"/>
+              <w:pBdr>
+                <w:bottom w:val="none" w:sz="0" w:space="0" w:color="000000"/>
+                <w:top w:val="none" w:sz="0" w:space="0" w:color="000000"/>
+                <w:left w:val="none" w:sz="0" w:space="0" w:color="000000"/>
+                <w:right w:val="none" w:sz="0" w:space="0" w:color="000000"/>
+              </w:pBdr>
+              <w:spacing w:after="100" w:before="100" w:line="240"/>
+              <w:ind w:left="100" w:right="100" w:firstLine="0" w:firstLineChars="0"/>
+            </w:pPr>
+            <w:r xmlns:w="http://schemas.openxmlformats.org/wordprocessingml/2006/main" xmlns:wp="http://schemas.openxmlformats.org/drawingml/2006/wordprocessingDrawing" xmlns:r="http://schemas.openxmlformats.org/officeDocument/2006/relationships" xmlns:w14="http://schemas.microsoft.com/office/word/2010/wordml">
+              <w:rPr>
+                <w:rFonts w:ascii="Times New Roman" w:hAnsi="Times New Roman" w:eastAsia="Times New Roman" w:cs="Times New Roman"/>
+                <w:i w:val="false"/>
+                <w:b w:val="false"/>
+                <w:u w:val="none"/>
+                <w:sz w:val="20"/>
+                <w:szCs w:val="20"/>
+                <w:color w:val="000000"/>
+              </w:rPr>
+              <w:t xml:space="preserve"> 3.40 ( 3.26,  3.53)</w:t>
+            </w:r>
+          </w:p>
+        </w:tc>
+        <w:tc>
+          <w:tcPr>
+            <w:tcBorders>
+              <w:bottom w:val="none" w:sz="0" w:space="0" w:color="000000"/>
+              <w:top w:val="single" w:sz="8" w:space="0" w:color="000000"/>
+              <w:left w:val="none" w:sz="0" w:space="0" w:color="000000"/>
+              <w:right w:val="none" w:sz="0" w:space="0" w:color="000000"/>
+            </w:tcBorders>
+            <w:shd w:val="clear" w:color="auto" w:fill="FFFFFF"/>
+            <w:tcMar>
+              <w:top w:w="0" w:type="dxa"/>
+              <w:bottom w:w="0" w:type="dxa"/>
+              <w:left w:w="0" w:type="dxa"/>
+              <w:right w:w="0" w:type="dxa"/>
+            </w:tcMar>
+            <w:vAlign w:val="center"/>
+          </w:tcPr>
+          <w:p>
+            <w:pPr>
+              <w:pStyle w:val="Normal"/>
+              <w:jc w:val="center"/>
+              <w:pBdr>
+                <w:bottom w:val="none" w:sz="0" w:space="0" w:color="000000"/>
+                <w:top w:val="none" w:sz="0" w:space="0" w:color="000000"/>
+                <w:left w:val="none" w:sz="0" w:space="0" w:color="000000"/>
+                <w:right w:val="none" w:sz="0" w:space="0" w:color="000000"/>
+              </w:pBdr>
+              <w:spacing w:after="100" w:before="100" w:line="240"/>
+              <w:ind w:left="100" w:right="100" w:firstLine="0" w:firstLineChars="0"/>
+            </w:pPr>
+            <w:r xmlns:w="http://schemas.openxmlformats.org/wordprocessingml/2006/main" xmlns:wp="http://schemas.openxmlformats.org/drawingml/2006/wordprocessingDrawing" xmlns:r="http://schemas.openxmlformats.org/officeDocument/2006/relationships" xmlns:w14="http://schemas.microsoft.com/office/word/2010/wordml">
+              <w:rPr>
+                <w:rFonts w:ascii="Times New Roman" w:hAnsi="Times New Roman" w:eastAsia="Times New Roman" w:cs="Times New Roman"/>
+                <w:i w:val="false"/>
+                <w:b w:val="false"/>
+                <w:u w:val="none"/>
+                <w:sz w:val="20"/>
+                <w:szCs w:val="20"/>
+                <w:color w:val="000000"/>
+              </w:rPr>
+              <w:t xml:space="preserve"> 3.38 ( 3.24,  3.55)</w:t>
+            </w:r>
+          </w:p>
+        </w:tc>
+        <w:tc>
+          <w:tcPr>
+            <w:tcBorders>
+              <w:bottom w:val="none" w:sz="0" w:space="0" w:color="000000"/>
+              <w:top w:val="single" w:sz="8" w:space="0" w:color="000000"/>
+              <w:left w:val="none" w:sz="0" w:space="0" w:color="000000"/>
+              <w:right w:val="none" w:sz="0" w:space="0" w:color="000000"/>
+            </w:tcBorders>
+            <w:shd w:val="clear" w:color="auto" w:fill="FFFFFF"/>
+            <w:tcMar>
+              <w:top w:w="0" w:type="dxa"/>
+              <w:bottom w:w="0" w:type="dxa"/>
+              <w:left w:w="0" w:type="dxa"/>
+              <w:right w:w="0" w:type="dxa"/>
+            </w:tcMar>
+            <w:vAlign w:val="center"/>
+          </w:tcPr>
+          <w:p>
+            <w:pPr>
+              <w:pStyle w:val="Normal"/>
+              <w:jc w:val="center"/>
+              <w:pBdr>
+                <w:bottom w:val="none" w:sz="0" w:space="0" w:color="000000"/>
+                <w:top w:val="none" w:sz="0" w:space="0" w:color="000000"/>
+                <w:left w:val="none" w:sz="0" w:space="0" w:color="000000"/>
+                <w:right w:val="none" w:sz="0" w:space="0" w:color="000000"/>
+              </w:pBdr>
+              <w:spacing w:after="100" w:before="100" w:line="240"/>
+              <w:ind w:left="100" w:right="100" w:firstLine="0" w:firstLineChars="0"/>
+            </w:pPr>
+            <w:r xmlns:w="http://schemas.openxmlformats.org/wordprocessingml/2006/main" xmlns:wp="http://schemas.openxmlformats.org/drawingml/2006/wordprocessingDrawing" xmlns:r="http://schemas.openxmlformats.org/officeDocument/2006/relationships" xmlns:w14="http://schemas.microsoft.com/office/word/2010/wordml">
+              <w:rPr>
+                <w:rFonts w:ascii="Times New Roman" w:hAnsi="Times New Roman" w:eastAsia="Times New Roman" w:cs="Times New Roman"/>
+                <w:i w:val="false"/>
+                <w:b w:val="false"/>
+                <w:u w:val="none"/>
+                <w:sz w:val="20"/>
+                <w:szCs w:val="20"/>
+                <w:color w:val="000000"/>
+              </w:rPr>
+              <w:t xml:space="preserve"> 3.39 ( 3.24,  3.54)</w:t>
+            </w:r>
+          </w:p>
+        </w:tc>
+      </w:tr>
+      <w:tr>
+        <w:trPr>
+          <w:trHeight w:val="360" w:hRule="auto"/>
+        </w:trPr>
+        body 2
+        <w:tc>
+          <w:tcPr>
+            <w:vMerge/>
+            <w:tcBorders>
+              <w:bottom w:val="none" w:sz="0" w:space="0" w:color="000000"/>
+              <w:top w:val="none" w:sz="0" w:space="0" w:color="000000"/>
+              <w:left w:val="none" w:sz="0" w:space="0" w:color="000000"/>
+              <w:right w:val="none" w:sz="0" w:space="0" w:color="000000"/>
+            </w:tcBorders>
+            <w:shd w:val="clear" w:color="auto" w:fill="FFFFFF"/>
+            <w:tcMar>
+              <w:top w:w="0" w:type="dxa"/>
+              <w:bottom w:w="0" w:type="dxa"/>
+              <w:left w:w="0" w:type="dxa"/>
+              <w:right w:w="0" w:type="dxa"/>
+            </w:tcMar>
+            <w:vAlign w:val="top"/>
+          </w:tcPr>
+          <w:p>
+            <w:pPr>
+              <w:pStyle w:val="Normal"/>
+              <w:jc w:val="left"/>
+              <w:pBdr>
+                <w:bottom w:val="none" w:sz="0" w:space="0" w:color="000000"/>
+                <w:top w:val="none" w:sz="0" w:space="0" w:color="000000"/>
+                <w:left w:val="none" w:sz="0" w:space="0" w:color="000000"/>
+                <w:right w:val="none" w:sz="0" w:space="0" w:color="000000"/>
+              </w:pBdr>
+              <w:spacing w:after="100" w:before="100" w:line="240"/>
+              <w:ind w:left="100" w:right="100" w:firstLine="0" w:firstLineChars="0"/>
+            </w:pPr>
+          </w:p>
+        </w:tc>
+        <w:tc>
+          <w:tcPr>
+            <w:tcBorders>
+              <w:bottom w:val="none" w:sz="0" w:space="0" w:color="000000"/>
+              <w:top w:val="none" w:sz="0" w:space="0" w:color="000000"/>
+              <w:left w:val="none" w:sz="0" w:space="0" w:color="000000"/>
+              <w:right w:val="none" w:sz="0" w:space="0" w:color="000000"/>
+            </w:tcBorders>
+            <w:shd w:val="clear" w:color="auto" w:fill="FFFFFF"/>
+            <w:tcMar>
+              <w:top w:w="0" w:type="dxa"/>
+              <w:bottom w:w="0" w:type="dxa"/>
+              <w:left w:w="0" w:type="dxa"/>
+              <w:right w:w="0" w:type="dxa"/>
+            </w:tcMar>
+            <w:vAlign w:val="center"/>
+          </w:tcPr>
+          <w:p>
+            <w:pPr>
+              <w:pStyle w:val="Normal"/>
+              <w:jc w:val="left"/>
+              <w:pBdr>
+                <w:bottom w:val="none" w:sz="0" w:space="0" w:color="000000"/>
+                <w:top w:val="none" w:sz="0" w:space="0" w:color="000000"/>
+                <w:left w:val="none" w:sz="0" w:space="0" w:color="000000"/>
+                <w:right w:val="none" w:sz="0" w:space="0" w:color="000000"/>
+              </w:pBdr>
+              <w:spacing w:after="100" w:before="100" w:line="240"/>
+              <w:ind w:left="100" w:right="100" w:firstLine="0" w:firstLineChars="0"/>
+            </w:pPr>
+            <w:r xmlns:w="http://schemas.openxmlformats.org/wordprocessingml/2006/main" xmlns:wp="http://schemas.openxmlformats.org/drawingml/2006/wordprocessingDrawing" xmlns:r="http://schemas.openxmlformats.org/officeDocument/2006/relationships" xmlns:w14="http://schemas.microsoft.com/office/word/2010/wordml">
+              <w:rPr>
+                <w:rFonts w:ascii="Times New Roman" w:hAnsi="Times New Roman" w:eastAsia="Times New Roman" w:cs="Times New Roman"/>
+                <w:i w:val="false"/>
+                <w:b w:val="false"/>
+                <w:u w:val="none"/>
+                <w:sz w:val="20"/>
+                <w:szCs w:val="20"/>
+                <w:color w:val="000000"/>
+              </w:rPr>
+              <w:t xml:space="preserve">prey rank (mean)</w:t>
+            </w:r>
+          </w:p>
+        </w:tc>
+        <w:tc>
+          <w:tcPr>
+            <w:tcBorders>
+              <w:bottom w:val="none" w:sz="0" w:space="0" w:color="000000"/>
+              <w:top w:val="none" w:sz="0" w:space="0" w:color="000000"/>
+              <w:left w:val="none" w:sz="0" w:space="0" w:color="000000"/>
+              <w:right w:val="none" w:sz="0" w:space="0" w:color="000000"/>
+            </w:tcBorders>
+            <w:shd w:val="clear" w:color="auto" w:fill="FFFFFF"/>
+            <w:tcMar>
+              <w:top w:w="0" w:type="dxa"/>
+              <w:bottom w:w="0" w:type="dxa"/>
+              <w:left w:w="0" w:type="dxa"/>
+              <w:right w:w="0" w:type="dxa"/>
+            </w:tcMar>
+            <w:vAlign w:val="center"/>
+          </w:tcPr>
+          <w:p>
+            <w:pPr>
+              <w:pStyle w:val="Normal"/>
+              <w:jc w:val="center"/>
+              <w:pBdr>
+                <w:bottom w:val="none" w:sz="0" w:space="0" w:color="000000"/>
+                <w:top w:val="none" w:sz="0" w:space="0" w:color="000000"/>
+                <w:left w:val="none" w:sz="0" w:space="0" w:color="000000"/>
+                <w:right w:val="none" w:sz="0" w:space="0" w:color="000000"/>
+              </w:pBdr>
+              <w:spacing w:after="100" w:before="100" w:line="240"/>
+              <w:ind w:left="100" w:right="100" w:firstLine="0" w:firstLineChars="0"/>
+            </w:pPr>
+            <w:r xmlns:w="http://schemas.openxmlformats.org/wordprocessingml/2006/main" xmlns:wp="http://schemas.openxmlformats.org/drawingml/2006/wordprocessingDrawing" xmlns:r="http://schemas.openxmlformats.org/officeDocument/2006/relationships" xmlns:w14="http://schemas.microsoft.com/office/word/2010/wordml">
+              <w:rPr>
+                <w:rFonts w:ascii="Times New Roman" w:hAnsi="Times New Roman" w:eastAsia="Times New Roman" w:cs="Times New Roman"/>
+                <w:i w:val="false"/>
+                <w:b w:val="false"/>
+                <w:u w:val="none"/>
+                <w:sz w:val="20"/>
+                <w:szCs w:val="20"/>
+                <w:color w:val="000000"/>
+              </w:rPr>
+              <w:t xml:space="preserve">-0.03 (-0.04, -0.02)</w:t>
+            </w:r>
+          </w:p>
+        </w:tc>
+        <w:tc>
+          <w:tcPr>
+            <w:tcBorders>
+              <w:bottom w:val="none" w:sz="0" w:space="0" w:color="000000"/>
+              <w:top w:val="none" w:sz="0" w:space="0" w:color="000000"/>
+              <w:left w:val="none" w:sz="0" w:space="0" w:color="000000"/>
+              <w:right w:val="none" w:sz="0" w:space="0" w:color="000000"/>
+            </w:tcBorders>
+            <w:shd w:val="clear" w:color="auto" w:fill="FFFFFF"/>
+            <w:tcMar>
+              <w:top w:w="0" w:type="dxa"/>
+              <w:bottom w:w="0" w:type="dxa"/>
+              <w:left w:w="0" w:type="dxa"/>
+              <w:right w:w="0" w:type="dxa"/>
+            </w:tcMar>
+            <w:vAlign w:val="center"/>
+          </w:tcPr>
+          <w:p>
+            <w:pPr>
+              <w:pStyle w:val="Normal"/>
+              <w:jc w:val="center"/>
+              <w:pBdr>
+                <w:bottom w:val="none" w:sz="0" w:space="0" w:color="000000"/>
+                <w:top w:val="none" w:sz="0" w:space="0" w:color="000000"/>
+                <w:left w:val="none" w:sz="0" w:space="0" w:color="000000"/>
+                <w:right w:val="none" w:sz="0" w:space="0" w:color="000000"/>
+              </w:pBdr>
+              <w:spacing w:after="100" w:before="100" w:line="240"/>
+              <w:ind w:left="100" w:right="100" w:firstLine="0" w:firstLineChars="0"/>
+            </w:pPr>
+            <w:r xmlns:w="http://schemas.openxmlformats.org/wordprocessingml/2006/main" xmlns:wp="http://schemas.openxmlformats.org/drawingml/2006/wordprocessingDrawing" xmlns:r="http://schemas.openxmlformats.org/officeDocument/2006/relationships" xmlns:w14="http://schemas.microsoft.com/office/word/2010/wordml">
+              <w:rPr>
+                <w:rFonts w:ascii="Times New Roman" w:hAnsi="Times New Roman" w:eastAsia="Times New Roman" w:cs="Times New Roman"/>
+                <w:i w:val="false"/>
+                <w:b w:val="false"/>
+                <w:u w:val="none"/>
+                <w:sz w:val="20"/>
+                <w:szCs w:val="20"/>
+                <w:color w:val="000000"/>
+              </w:rPr>
+              <w:t xml:space="preserve">-0.04 (-0.04, -0.03)</w:t>
+            </w:r>
+          </w:p>
+        </w:tc>
+        <w:tc>
+          <w:tcPr>
+            <w:tcBorders>
+              <w:bottom w:val="none" w:sz="0" w:space="0" w:color="000000"/>
+              <w:top w:val="none" w:sz="0" w:space="0" w:color="000000"/>
+              <w:left w:val="none" w:sz="0" w:space="0" w:color="000000"/>
+              <w:right w:val="none" w:sz="0" w:space="0" w:color="000000"/>
+            </w:tcBorders>
+            <w:shd w:val="clear" w:color="auto" w:fill="FFFFFF"/>
+            <w:tcMar>
+              <w:top w:w="0" w:type="dxa"/>
+              <w:bottom w:w="0" w:type="dxa"/>
+              <w:left w:w="0" w:type="dxa"/>
+              <w:right w:w="0" w:type="dxa"/>
+            </w:tcMar>
+            <w:vAlign w:val="center"/>
+          </w:tcPr>
+          <w:p>
+            <w:pPr>
+              <w:pStyle w:val="Normal"/>
+              <w:jc w:val="center"/>
+              <w:pBdr>
+                <w:bottom w:val="none" w:sz="0" w:space="0" w:color="000000"/>
+                <w:top w:val="none" w:sz="0" w:space="0" w:color="000000"/>
+                <w:left w:val="none" w:sz="0" w:space="0" w:color="000000"/>
+                <w:right w:val="none" w:sz="0" w:space="0" w:color="000000"/>
+              </w:pBdr>
+              <w:spacing w:after="100" w:before="100" w:line="240"/>
+              <w:ind w:left="100" w:right="100" w:firstLine="0" w:firstLineChars="0"/>
+            </w:pPr>
+            <w:r xmlns:w="http://schemas.openxmlformats.org/wordprocessingml/2006/main" xmlns:wp="http://schemas.openxmlformats.org/drawingml/2006/wordprocessingDrawing" xmlns:r="http://schemas.openxmlformats.org/officeDocument/2006/relationships" xmlns:w14="http://schemas.microsoft.com/office/word/2010/wordml">
+              <w:rPr>
+                <w:rFonts w:ascii="Times New Roman" w:hAnsi="Times New Roman" w:eastAsia="Times New Roman" w:cs="Times New Roman"/>
+                <w:i w:val="false"/>
+                <w:b w:val="false"/>
+                <w:u w:val="none"/>
+                <w:sz w:val="20"/>
+                <w:szCs w:val="20"/>
+                <w:color w:val="000000"/>
+              </w:rPr>
+              <w:t xml:space="preserve">-0.05 (-0.05, -0.04)</w:t>
+            </w:r>
+          </w:p>
+        </w:tc>
+      </w:tr>
+      <w:tr>
+        <w:trPr>
+          <w:trHeight w:val="360" w:hRule="auto"/>
+        </w:trPr>
+        body 3
+        <w:tc>
+          <w:tcPr>
+            <w:vMerge/>
+            <w:tcBorders>
+              <w:bottom w:val="none" w:sz="0" w:space="0" w:color="000000"/>
+              <w:top w:val="none" w:sz="0" w:space="0" w:color="000000"/>
+              <w:left w:val="none" w:sz="0" w:space="0" w:color="000000"/>
+              <w:right w:val="none" w:sz="0" w:space="0" w:color="000000"/>
+            </w:tcBorders>
+            <w:shd w:val="clear" w:color="auto" w:fill="FFFFFF"/>
+            <w:tcMar>
+              <w:top w:w="0" w:type="dxa"/>
+              <w:bottom w:w="0" w:type="dxa"/>
+              <w:left w:w="0" w:type="dxa"/>
+              <w:right w:w="0" w:type="dxa"/>
+            </w:tcMar>
+            <w:vAlign w:val="top"/>
+          </w:tcPr>
+          <w:p>
+            <w:pPr>
+              <w:pStyle w:val="Normal"/>
+              <w:jc w:val="left"/>
+              <w:pBdr>
+                <w:bottom w:val="none" w:sz="0" w:space="0" w:color="000000"/>
+                <w:top w:val="none" w:sz="0" w:space="0" w:color="000000"/>
+                <w:left w:val="none" w:sz="0" w:space="0" w:color="000000"/>
+                <w:right w:val="none" w:sz="0" w:space="0" w:color="000000"/>
+              </w:pBdr>
+              <w:spacing w:after="100" w:before="100" w:line="240"/>
+              <w:ind w:left="100" w:right="100" w:firstLine="0" w:firstLineChars="0"/>
+            </w:pPr>
+          </w:p>
+        </w:tc>
+        <w:tc>
+          <w:tcPr>
+            <w:tcBorders>
+              <w:bottom w:val="none" w:sz="0" w:space="0" w:color="000000"/>
+              <w:top w:val="none" w:sz="0" w:space="0" w:color="000000"/>
+              <w:left w:val="none" w:sz="0" w:space="0" w:color="000000"/>
+              <w:right w:val="none" w:sz="0" w:space="0" w:color="000000"/>
+            </w:tcBorders>
+            <w:shd w:val="clear" w:color="auto" w:fill="FFFFFF"/>
+            <w:tcMar>
+              <w:top w:w="0" w:type="dxa"/>
+              <w:bottom w:w="0" w:type="dxa"/>
+              <w:left w:w="0" w:type="dxa"/>
+              <w:right w:w="0" w:type="dxa"/>
+            </w:tcMar>
+            <w:vAlign w:val="center"/>
+          </w:tcPr>
+          <w:p>
+            <w:pPr>
+              <w:pStyle w:val="Normal"/>
+              <w:jc w:val="left"/>
+              <w:pBdr>
+                <w:bottom w:val="none" w:sz="0" w:space="0" w:color="000000"/>
+                <w:top w:val="none" w:sz="0" w:space="0" w:color="000000"/>
+                <w:left w:val="none" w:sz="0" w:space="0" w:color="000000"/>
+                <w:right w:val="none" w:sz="0" w:space="0" w:color="000000"/>
+              </w:pBdr>
+              <w:spacing w:after="100" w:before="100" w:line="240"/>
+              <w:ind w:left="100" w:right="100" w:firstLine="0" w:firstLineChars="0"/>
+            </w:pPr>
+            <w:r xmlns:w="http://schemas.openxmlformats.org/wordprocessingml/2006/main" xmlns:wp="http://schemas.openxmlformats.org/drawingml/2006/wordprocessingDrawing" xmlns:r="http://schemas.openxmlformats.org/officeDocument/2006/relationships" xmlns:w14="http://schemas.microsoft.com/office/word/2010/wordml">
+              <w:rPr>
+                <w:rFonts w:ascii="Times New Roman" w:hAnsi="Times New Roman" w:eastAsia="Times New Roman" w:cs="Times New Roman"/>
+                <w:i w:val="false"/>
+                <w:b w:val="false"/>
+                <w:u w:val="none"/>
+                <w:sz w:val="20"/>
+                <w:szCs w:val="20"/>
+                <w:color w:val="000000"/>
+              </w:rPr>
+              <w:t xml:space="preserve">intercept (sigma)</w:t>
+            </w:r>
+          </w:p>
+        </w:tc>
+        <w:tc>
+          <w:tcPr>
+            <w:tcBorders>
+              <w:bottom w:val="none" w:sz="0" w:space="0" w:color="000000"/>
+              <w:top w:val="none" w:sz="0" w:space="0" w:color="000000"/>
+              <w:left w:val="none" w:sz="0" w:space="0" w:color="000000"/>
+              <w:right w:val="none" w:sz="0" w:space="0" w:color="000000"/>
+            </w:tcBorders>
+            <w:shd w:val="clear" w:color="auto" w:fill="FFFFFF"/>
+            <w:tcMar>
+              <w:top w:w="0" w:type="dxa"/>
+              <w:bottom w:w="0" w:type="dxa"/>
+              <w:left w:w="0" w:type="dxa"/>
+              <w:right w:w="0" w:type="dxa"/>
+            </w:tcMar>
+            <w:vAlign w:val="center"/>
+          </w:tcPr>
+          <w:p>
+            <w:pPr>
+              <w:pStyle w:val="Normal"/>
+              <w:jc w:val="center"/>
+              <w:pBdr>
+                <w:bottom w:val="none" w:sz="0" w:space="0" w:color="000000"/>
+                <w:top w:val="none" w:sz="0" w:space="0" w:color="000000"/>
+                <w:left w:val="none" w:sz="0" w:space="0" w:color="000000"/>
+                <w:right w:val="none" w:sz="0" w:space="0" w:color="000000"/>
+              </w:pBdr>
+              <w:spacing w:after="100" w:before="100" w:line="240"/>
+              <w:ind w:left="100" w:right="100" w:firstLine="0" w:firstLineChars="0"/>
+            </w:pPr>
+            <w:r xmlns:w="http://schemas.openxmlformats.org/wordprocessingml/2006/main" xmlns:wp="http://schemas.openxmlformats.org/drawingml/2006/wordprocessingDrawing" xmlns:r="http://schemas.openxmlformats.org/officeDocument/2006/relationships" xmlns:w14="http://schemas.microsoft.com/office/word/2010/wordml">
+              <w:rPr>
+                <w:rFonts w:ascii="Times New Roman" w:hAnsi="Times New Roman" w:eastAsia="Times New Roman" w:cs="Times New Roman"/>
+                <w:i w:val="false"/>
+                <w:b w:val="false"/>
+                <w:u w:val="none"/>
+                <w:sz w:val="20"/>
+                <w:szCs w:val="20"/>
+                <w:color w:val="000000"/>
+              </w:rPr>
+              <w:t xml:space="preserve"> 0.29 ( 0.27,  0.32)</w:t>
+            </w:r>
+          </w:p>
+        </w:tc>
+        <w:tc>
+          <w:tcPr>
+            <w:tcBorders>
+              <w:bottom w:val="none" w:sz="0" w:space="0" w:color="000000"/>
+              <w:top w:val="none" w:sz="0" w:space="0" w:color="000000"/>
+              <w:left w:val="none" w:sz="0" w:space="0" w:color="000000"/>
+              <w:right w:val="none" w:sz="0" w:space="0" w:color="000000"/>
+            </w:tcBorders>
+            <w:shd w:val="clear" w:color="auto" w:fill="FFFFFF"/>
+            <w:tcMar>
+              <w:top w:w="0" w:type="dxa"/>
+              <w:bottom w:w="0" w:type="dxa"/>
+              <w:left w:w="0" w:type="dxa"/>
+              <w:right w:w="0" w:type="dxa"/>
+            </w:tcMar>
+            <w:vAlign w:val="center"/>
+          </w:tcPr>
+          <w:p>
+            <w:pPr>
+              <w:pStyle w:val="Normal"/>
+              <w:jc w:val="center"/>
+              <w:pBdr>
+                <w:bottom w:val="none" w:sz="0" w:space="0" w:color="000000"/>
+                <w:top w:val="none" w:sz="0" w:space="0" w:color="000000"/>
+                <w:left w:val="none" w:sz="0" w:space="0" w:color="000000"/>
+                <w:right w:val="none" w:sz="0" w:space="0" w:color="000000"/>
+              </w:pBdr>
+              <w:spacing w:after="100" w:before="100" w:line="240"/>
+              <w:ind w:left="100" w:right="100" w:firstLine="0" w:firstLineChars="0"/>
+            </w:pPr>
+            <w:r xmlns:w="http://schemas.openxmlformats.org/wordprocessingml/2006/main" xmlns:wp="http://schemas.openxmlformats.org/drawingml/2006/wordprocessingDrawing" xmlns:r="http://schemas.openxmlformats.org/officeDocument/2006/relationships" xmlns:w14="http://schemas.microsoft.com/office/word/2010/wordml">
+              <w:rPr>
+                <w:rFonts w:ascii="Times New Roman" w:hAnsi="Times New Roman" w:eastAsia="Times New Roman" w:cs="Times New Roman"/>
+                <w:i w:val="false"/>
+                <w:b w:val="false"/>
+                <w:u w:val="none"/>
+                <w:sz w:val="20"/>
+                <w:szCs w:val="20"/>
+                <w:color w:val="000000"/>
+              </w:rPr>
+              <w:t xml:space="preserve"> 0.33 ( 0.31,  0.35)</w:t>
+            </w:r>
+          </w:p>
+        </w:tc>
+        <w:tc>
+          <w:tcPr>
+            <w:tcBorders>
+              <w:bottom w:val="none" w:sz="0" w:space="0" w:color="000000"/>
+              <w:top w:val="none" w:sz="0" w:space="0" w:color="000000"/>
+              <w:left w:val="none" w:sz="0" w:space="0" w:color="000000"/>
+              <w:right w:val="none" w:sz="0" w:space="0" w:color="000000"/>
+            </w:tcBorders>
+            <w:shd w:val="clear" w:color="auto" w:fill="FFFFFF"/>
+            <w:tcMar>
+              <w:top w:w="0" w:type="dxa"/>
+              <w:bottom w:w="0" w:type="dxa"/>
+              <w:left w:w="0" w:type="dxa"/>
+              <w:right w:w="0" w:type="dxa"/>
+            </w:tcMar>
+            <w:vAlign w:val="center"/>
+          </w:tcPr>
+          <w:p>
+            <w:pPr>
+              <w:pStyle w:val="Normal"/>
+              <w:jc w:val="center"/>
+              <w:pBdr>
+                <w:bottom w:val="none" w:sz="0" w:space="0" w:color="000000"/>
+                <w:top w:val="none" w:sz="0" w:space="0" w:color="000000"/>
+                <w:left w:val="none" w:sz="0" w:space="0" w:color="000000"/>
+                <w:right w:val="none" w:sz="0" w:space="0" w:color="000000"/>
+              </w:pBdr>
+              <w:spacing w:after="100" w:before="100" w:line="240"/>
+              <w:ind w:left="100" w:right="100" w:firstLine="0" w:firstLineChars="0"/>
+            </w:pPr>
+            <w:r xmlns:w="http://schemas.openxmlformats.org/wordprocessingml/2006/main" xmlns:wp="http://schemas.openxmlformats.org/drawingml/2006/wordprocessingDrawing" xmlns:r="http://schemas.openxmlformats.org/officeDocument/2006/relationships" xmlns:w14="http://schemas.microsoft.com/office/word/2010/wordml">
+              <w:rPr>
+                <w:rFonts w:ascii="Times New Roman" w:hAnsi="Times New Roman" w:eastAsia="Times New Roman" w:cs="Times New Roman"/>
+                <w:i w:val="false"/>
+                <w:b w:val="false"/>
+                <w:u w:val="none"/>
+                <w:sz w:val="20"/>
+                <w:szCs w:val="20"/>
+                <w:color w:val="000000"/>
+              </w:rPr>
+              <w:t xml:space="preserve"> 0.29 ( 0.27,  0.31)</w:t>
+            </w:r>
+          </w:p>
+        </w:tc>
+      </w:tr>
+      <w:tr>
+        <w:trPr>
+          <w:trHeight w:val="360" w:hRule="auto"/>
+        </w:trPr>
+        body 4
+        <w:tc>
+          <w:tcPr>
+            <w:vMerge/>
+            <w:tcBorders>
+              <w:bottom w:val="none" w:sz="0" w:space="0" w:color="000000"/>
+              <w:top w:val="none" w:sz="0" w:space="0" w:color="000000"/>
+              <w:left w:val="none" w:sz="0" w:space="0" w:color="000000"/>
+              <w:right w:val="none" w:sz="0" w:space="0" w:color="000000"/>
+            </w:tcBorders>
+            <w:shd w:val="clear" w:color="auto" w:fill="FFFFFF"/>
+            <w:tcMar>
+              <w:top w:w="0" w:type="dxa"/>
+              <w:bottom w:w="0" w:type="dxa"/>
+              <w:left w:w="0" w:type="dxa"/>
+              <w:right w:w="0" w:type="dxa"/>
+            </w:tcMar>
+            <w:vAlign w:val="top"/>
+          </w:tcPr>
+          <w:p>
+            <w:pPr>
+              <w:pStyle w:val="Normal"/>
+              <w:jc w:val="left"/>
+              <w:pBdr>
+                <w:bottom w:val="none" w:sz="0" w:space="0" w:color="000000"/>
+                <w:top w:val="none" w:sz="0" w:space="0" w:color="000000"/>
+                <w:left w:val="none" w:sz="0" w:space="0" w:color="000000"/>
+                <w:right w:val="none" w:sz="0" w:space="0" w:color="000000"/>
+              </w:pBdr>
+              <w:spacing w:after="100" w:before="100" w:line="240"/>
+              <w:ind w:left="100" w:right="100" w:firstLine="0" w:firstLineChars="0"/>
+            </w:pPr>
+          </w:p>
+        </w:tc>
+        <w:tc>
+          <w:tcPr>
+            <w:tcBorders>
+              <w:bottom w:val="none" w:sz="0" w:space="0" w:color="000000"/>
+              <w:top w:val="none" w:sz="0" w:space="0" w:color="000000"/>
+              <w:left w:val="none" w:sz="0" w:space="0" w:color="000000"/>
+              <w:right w:val="none" w:sz="0" w:space="0" w:color="000000"/>
+            </w:tcBorders>
+            <w:shd w:val="clear" w:color="auto" w:fill="FFFFFF"/>
+            <w:tcMar>
+              <w:top w:w="0" w:type="dxa"/>
+              <w:bottom w:w="0" w:type="dxa"/>
+              <w:left w:w="0" w:type="dxa"/>
+              <w:right w:w="0" w:type="dxa"/>
+            </w:tcMar>
+            <w:vAlign w:val="center"/>
+          </w:tcPr>
+          <w:p>
+            <w:pPr>
+              <w:pStyle w:val="Normal"/>
+              <w:jc w:val="left"/>
+              <w:pBdr>
+                <w:bottom w:val="none" w:sz="0" w:space="0" w:color="000000"/>
+                <w:top w:val="none" w:sz="0" w:space="0" w:color="000000"/>
+                <w:left w:val="none" w:sz="0" w:space="0" w:color="000000"/>
+                <w:right w:val="none" w:sz="0" w:space="0" w:color="000000"/>
+              </w:pBdr>
+              <w:spacing w:after="100" w:before="100" w:line="240"/>
+              <w:ind w:left="100" w:right="100" w:firstLine="0" w:firstLineChars="0"/>
+            </w:pPr>
+            <w:r xmlns:w="http://schemas.openxmlformats.org/wordprocessingml/2006/main" xmlns:wp="http://schemas.openxmlformats.org/drawingml/2006/wordprocessingDrawing" xmlns:r="http://schemas.openxmlformats.org/officeDocument/2006/relationships" xmlns:w14="http://schemas.microsoft.com/office/word/2010/wordml">
+              <w:rPr>
+                <w:rFonts w:ascii="Times New Roman" w:hAnsi="Times New Roman" w:eastAsia="Times New Roman" w:cs="Times New Roman"/>
+                <w:i w:val="false"/>
+                <w:b w:val="false"/>
+                <w:u w:val="none"/>
+                <w:sz w:val="20"/>
+                <w:szCs w:val="20"/>
+                <w:color w:val="000000"/>
+              </w:rPr>
+              <w:t xml:space="preserve">prey rank (sigma)</w:t>
+            </w:r>
+          </w:p>
+        </w:tc>
+        <w:tc>
+          <w:tcPr>
+            <w:tcBorders>
+              <w:bottom w:val="none" w:sz="0" w:space="0" w:color="000000"/>
+              <w:top w:val="none" w:sz="0" w:space="0" w:color="000000"/>
+              <w:left w:val="none" w:sz="0" w:space="0" w:color="000000"/>
+              <w:right w:val="none" w:sz="0" w:space="0" w:color="000000"/>
+            </w:tcBorders>
+            <w:shd w:val="clear" w:color="auto" w:fill="FFFFFF"/>
+            <w:tcMar>
+              <w:top w:w="0" w:type="dxa"/>
+              <w:bottom w:w="0" w:type="dxa"/>
+              <w:left w:w="0" w:type="dxa"/>
+              <w:right w:w="0" w:type="dxa"/>
+            </w:tcMar>
+            <w:vAlign w:val="center"/>
+          </w:tcPr>
+          <w:p>
+            <w:pPr>
+              <w:pStyle w:val="Normal"/>
+              <w:jc w:val="center"/>
+              <w:pBdr>
+                <w:bottom w:val="none" w:sz="0" w:space="0" w:color="000000"/>
+                <w:top w:val="none" w:sz="0" w:space="0" w:color="000000"/>
+                <w:left w:val="none" w:sz="0" w:space="0" w:color="000000"/>
+                <w:right w:val="none" w:sz="0" w:space="0" w:color="000000"/>
+              </w:pBdr>
+              <w:spacing w:after="100" w:before="100" w:line="240"/>
+              <w:ind w:left="100" w:right="100" w:firstLine="0" w:firstLineChars="0"/>
+            </w:pPr>
+            <w:r xmlns:w="http://schemas.openxmlformats.org/wordprocessingml/2006/main" xmlns:wp="http://schemas.openxmlformats.org/drawingml/2006/wordprocessingDrawing" xmlns:r="http://schemas.openxmlformats.org/officeDocument/2006/relationships" xmlns:w14="http://schemas.microsoft.com/office/word/2010/wordml">
+              <w:rPr>
+                <w:rFonts w:ascii="Times New Roman" w:hAnsi="Times New Roman" w:eastAsia="Times New Roman" w:cs="Times New Roman"/>
+                <w:i w:val="false"/>
+                <w:b w:val="false"/>
+                <w:u w:val="none"/>
+                <w:sz w:val="20"/>
+                <w:szCs w:val="20"/>
+                <w:color w:val="000000"/>
+              </w:rPr>
+              <w:t xml:space="preserve"> 0.99 ( 0.97,  1.00)</w:t>
+            </w:r>
+          </w:p>
+        </w:tc>
+        <w:tc>
+          <w:tcPr>
+            <w:tcBorders>
+              <w:bottom w:val="none" w:sz="0" w:space="0" w:color="000000"/>
+              <w:top w:val="none" w:sz="0" w:space="0" w:color="000000"/>
+              <w:left w:val="none" w:sz="0" w:space="0" w:color="000000"/>
+              <w:right w:val="none" w:sz="0" w:space="0" w:color="000000"/>
+            </w:tcBorders>
+            <w:shd w:val="clear" w:color="auto" w:fill="FFFFFF"/>
+            <w:tcMar>
+              <w:top w:w="0" w:type="dxa"/>
+              <w:bottom w:w="0" w:type="dxa"/>
+              <w:left w:w="0" w:type="dxa"/>
+              <w:right w:w="0" w:type="dxa"/>
+            </w:tcMar>
+            <w:vAlign w:val="center"/>
+          </w:tcPr>
+          <w:p>
+            <w:pPr>
+              <w:pStyle w:val="Normal"/>
+              <w:jc w:val="center"/>
+              <w:pBdr>
+                <w:bottom w:val="none" w:sz="0" w:space="0" w:color="000000"/>
+                <w:top w:val="none" w:sz="0" w:space="0" w:color="000000"/>
+                <w:left w:val="none" w:sz="0" w:space="0" w:color="000000"/>
+                <w:right w:val="none" w:sz="0" w:space="0" w:color="000000"/>
+              </w:pBdr>
+              <w:spacing w:after="100" w:before="100" w:line="240"/>
+              <w:ind w:left="100" w:right="100" w:firstLine="0" w:firstLineChars="0"/>
+            </w:pPr>
+            <w:r xmlns:w="http://schemas.openxmlformats.org/wordprocessingml/2006/main" xmlns:wp="http://schemas.openxmlformats.org/drawingml/2006/wordprocessingDrawing" xmlns:r="http://schemas.openxmlformats.org/officeDocument/2006/relationships" xmlns:w14="http://schemas.microsoft.com/office/word/2010/wordml">
+              <w:rPr>
+                <w:rFonts w:ascii="Times New Roman" w:hAnsi="Times New Roman" w:eastAsia="Times New Roman" w:cs="Times New Roman"/>
+                <w:i w:val="false"/>
+                <w:b w:val="false"/>
+                <w:u w:val="none"/>
+                <w:sz w:val="20"/>
+                <w:szCs w:val="20"/>
+                <w:color w:val="000000"/>
+              </w:rPr>
+              <w:t xml:space="preserve"> 0.97 ( 0.95,  0.98)</w:t>
+            </w:r>
+          </w:p>
+        </w:tc>
+        <w:tc>
+          <w:tcPr>
+            <w:tcBorders>
+              <w:bottom w:val="none" w:sz="0" w:space="0" w:color="000000"/>
+              <w:top w:val="none" w:sz="0" w:space="0" w:color="000000"/>
+              <w:left w:val="none" w:sz="0" w:space="0" w:color="000000"/>
+              <w:right w:val="none" w:sz="0" w:space="0" w:color="000000"/>
+            </w:tcBorders>
+            <w:shd w:val="clear" w:color="auto" w:fill="FFFFFF"/>
+            <w:tcMar>
+              <w:top w:w="0" w:type="dxa"/>
+              <w:bottom w:w="0" w:type="dxa"/>
+              <w:left w:w="0" w:type="dxa"/>
+              <w:right w:w="0" w:type="dxa"/>
+            </w:tcMar>
+            <w:vAlign w:val="center"/>
+          </w:tcPr>
+          <w:p>
+            <w:pPr>
+              <w:pStyle w:val="Normal"/>
+              <w:jc w:val="center"/>
+              <w:pBdr>
+                <w:bottom w:val="none" w:sz="0" w:space="0" w:color="000000"/>
+                <w:top w:val="none" w:sz="0" w:space="0" w:color="000000"/>
+                <w:left w:val="none" w:sz="0" w:space="0" w:color="000000"/>
+                <w:right w:val="none" w:sz="0" w:space="0" w:color="000000"/>
+              </w:pBdr>
+              <w:spacing w:after="100" w:before="100" w:line="240"/>
+              <w:ind w:left="100" w:right="100" w:firstLine="0" w:firstLineChars="0"/>
+            </w:pPr>
+            <w:r xmlns:w="http://schemas.openxmlformats.org/wordprocessingml/2006/main" xmlns:wp="http://schemas.openxmlformats.org/drawingml/2006/wordprocessingDrawing" xmlns:r="http://schemas.openxmlformats.org/officeDocument/2006/relationships" xmlns:w14="http://schemas.microsoft.com/office/word/2010/wordml">
+              <w:rPr>
+                <w:rFonts w:ascii="Times New Roman" w:hAnsi="Times New Roman" w:eastAsia="Times New Roman" w:cs="Times New Roman"/>
+                <w:i w:val="false"/>
+                <w:b w:val="false"/>
+                <w:u w:val="none"/>
+                <w:sz w:val="20"/>
+                <w:szCs w:val="20"/>
+                <w:color w:val="000000"/>
+              </w:rPr>
+              <w:t xml:space="preserve"> 0.99 ( 0.98,  1.01)</w:t>
+            </w:r>
+          </w:p>
+        </w:tc>
+      </w:tr>
+      <w:tr>
+        <w:trPr>
+          <w:trHeight w:val="360" w:hRule="auto"/>
+        </w:trPr>
+        body 5
+        <w:tc>
+          <w:tcPr>
+            <w:vMerge w:val="restart"/>
+            <w:tcBorders>
+              <w:bottom w:val="none" w:sz="0" w:space="0" w:color="000000"/>
+              <w:top w:val="none" w:sz="0" w:space="0" w:color="000000"/>
+              <w:left w:val="none" w:sz="0" w:space="0" w:color="000000"/>
+              <w:right w:val="none" w:sz="0" w:space="0" w:color="000000"/>
+            </w:tcBorders>
+            <w:shd w:val="clear" w:color="auto" w:fill="FFFFFF"/>
+            <w:tcMar>
+              <w:top w:w="0" w:type="dxa"/>
+              <w:bottom w:w="0" w:type="dxa"/>
+              <w:left w:w="0" w:type="dxa"/>
+              <w:right w:w="0" w:type="dxa"/>
+            </w:tcMar>
+            <w:vAlign w:val="top"/>
+          </w:tcPr>
+          <w:p>
+            <w:pPr>
+              <w:pStyle w:val="Normal"/>
+              <w:jc w:val="left"/>
+              <w:pBdr>
+                <w:bottom w:val="none" w:sz="0" w:space="0" w:color="000000"/>
+                <w:top w:val="none" w:sz="0" w:space="0" w:color="000000"/>
+                <w:left w:val="none" w:sz="0" w:space="0" w:color="000000"/>
+                <w:right w:val="none" w:sz="0" w:space="0" w:color="000000"/>
+              </w:pBdr>
+              <w:spacing w:after="100" w:before="100" w:line="240"/>
+              <w:ind w:left="100" w:right="100" w:firstLine="0" w:firstLineChars="0"/>
+            </w:pPr>
+            <w:r xmlns:w="http://schemas.openxmlformats.org/wordprocessingml/2006/main" xmlns:wp="http://schemas.openxmlformats.org/drawingml/2006/wordprocessingDrawing" xmlns:r="http://schemas.openxmlformats.org/officeDocument/2006/relationships" xmlns:w14="http://schemas.microsoft.com/office/word/2010/wordml">
+              <w:rPr>
+                <w:rFonts w:ascii="Times New Roman" w:hAnsi="Times New Roman" w:eastAsia="Times New Roman" w:cs="Times New Roman"/>
+                <w:i w:val="false"/>
+                <w:b w:val="false"/>
+                <w:u w:val="none"/>
+                <w:sz w:val="20"/>
+                <w:szCs w:val="20"/>
+                <w:color w:val="000000"/>
+              </w:rPr>
+              <w:t xml:space="preserve">prey speed</w:t>
+            </w:r>
+          </w:p>
+        </w:tc>
+        <w:tc>
+          <w:tcPr>
+            <w:tcBorders>
+              <w:bottom w:val="none" w:sz="0" w:space="0" w:color="000000"/>
+              <w:top w:val="none" w:sz="0" w:space="0" w:color="000000"/>
+              <w:left w:val="none" w:sz="0" w:space="0" w:color="000000"/>
+              <w:right w:val="none" w:sz="0" w:space="0" w:color="000000"/>
+            </w:tcBorders>
+            <w:shd w:val="clear" w:color="auto" w:fill="FFFFFF"/>
+            <w:tcMar>
+              <w:top w:w="0" w:type="dxa"/>
+              <w:bottom w:w="0" w:type="dxa"/>
+              <w:left w:w="0" w:type="dxa"/>
+              <w:right w:w="0" w:type="dxa"/>
+            </w:tcMar>
+            <w:vAlign w:val="center"/>
+          </w:tcPr>
+          <w:p>
+            <w:pPr>
+              <w:pStyle w:val="Normal"/>
+              <w:jc w:val="left"/>
+              <w:pBdr>
+                <w:bottom w:val="none" w:sz="0" w:space="0" w:color="000000"/>
+                <w:top w:val="none" w:sz="0" w:space="0" w:color="000000"/>
+                <w:left w:val="none" w:sz="0" w:space="0" w:color="000000"/>
+                <w:right w:val="none" w:sz="0" w:space="0" w:color="000000"/>
+              </w:pBdr>
+              <w:spacing w:after="100" w:before="100" w:line="240"/>
+              <w:ind w:left="100" w:right="100" w:firstLine="0" w:firstLineChars="0"/>
+            </w:pPr>
+            <w:r xmlns:w="http://schemas.openxmlformats.org/wordprocessingml/2006/main" xmlns:wp="http://schemas.openxmlformats.org/drawingml/2006/wordprocessingDrawing" xmlns:r="http://schemas.openxmlformats.org/officeDocument/2006/relationships" xmlns:w14="http://schemas.microsoft.com/office/word/2010/wordml">
+              <w:rPr>
+                <w:rFonts w:ascii="Times New Roman" w:hAnsi="Times New Roman" w:eastAsia="Times New Roman" w:cs="Times New Roman"/>
+                <w:i w:val="false"/>
+                <w:b w:val="false"/>
+                <w:u w:val="none"/>
+                <w:sz w:val="20"/>
+                <w:szCs w:val="20"/>
+                <w:color w:val="000000"/>
+              </w:rPr>
+              <w:t xml:space="preserve">intercept (mean)</w:t>
+            </w:r>
+          </w:p>
+        </w:tc>
+        <w:tc>
+          <w:tcPr>
+            <w:tcBorders>
+              <w:bottom w:val="none" w:sz="0" w:space="0" w:color="000000"/>
+              <w:top w:val="none" w:sz="0" w:space="0" w:color="000000"/>
+              <w:left w:val="none" w:sz="0" w:space="0" w:color="000000"/>
+              <w:right w:val="none" w:sz="0" w:space="0" w:color="000000"/>
+            </w:tcBorders>
+            <w:shd w:val="clear" w:color="auto" w:fill="FFFFFF"/>
+            <w:tcMar>
+              <w:top w:w="0" w:type="dxa"/>
+              <w:bottom w:w="0" w:type="dxa"/>
+              <w:left w:w="0" w:type="dxa"/>
+              <w:right w:w="0" w:type="dxa"/>
+            </w:tcMar>
+            <w:vAlign w:val="center"/>
+          </w:tcPr>
+          <w:p>
+            <w:pPr>
+              <w:pStyle w:val="Normal"/>
+              <w:jc w:val="center"/>
+              <w:pBdr>
+                <w:bottom w:val="none" w:sz="0" w:space="0" w:color="000000"/>
+                <w:top w:val="none" w:sz="0" w:space="0" w:color="000000"/>
+                <w:left w:val="none" w:sz="0" w:space="0" w:color="000000"/>
+                <w:right w:val="none" w:sz="0" w:space="0" w:color="000000"/>
+              </w:pBdr>
+              <w:spacing w:after="100" w:before="100" w:line="240"/>
+              <w:ind w:left="100" w:right="100" w:firstLine="0" w:firstLineChars="0"/>
+            </w:pPr>
+            <w:r xmlns:w="http://schemas.openxmlformats.org/wordprocessingml/2006/main" xmlns:wp="http://schemas.openxmlformats.org/drawingml/2006/wordprocessingDrawing" xmlns:r="http://schemas.openxmlformats.org/officeDocument/2006/relationships" xmlns:w14="http://schemas.microsoft.com/office/word/2010/wordml">
+              <w:rPr>
+                <w:rFonts w:ascii="Times New Roman" w:hAnsi="Times New Roman" w:eastAsia="Times New Roman" w:cs="Times New Roman"/>
+                <w:i w:val="false"/>
+                <w:b w:val="false"/>
+                <w:u w:val="none"/>
+                <w:sz w:val="20"/>
+                <w:szCs w:val="20"/>
+                <w:color w:val="000000"/>
+              </w:rPr>
+              <w:t xml:space="preserve"> 2.95 ( 2.91,  2.98)</w:t>
+            </w:r>
+          </w:p>
+        </w:tc>
+        <w:tc>
+          <w:tcPr>
+            <w:tcBorders>
+              <w:bottom w:val="none" w:sz="0" w:space="0" w:color="000000"/>
+              <w:top w:val="none" w:sz="0" w:space="0" w:color="000000"/>
+              <w:left w:val="none" w:sz="0" w:space="0" w:color="000000"/>
+              <w:right w:val="none" w:sz="0" w:space="0" w:color="000000"/>
+            </w:tcBorders>
+            <w:shd w:val="clear" w:color="auto" w:fill="FFFFFF"/>
+            <w:tcMar>
+              <w:top w:w="0" w:type="dxa"/>
+              <w:bottom w:w="0" w:type="dxa"/>
+              <w:left w:w="0" w:type="dxa"/>
+              <w:right w:w="0" w:type="dxa"/>
+            </w:tcMar>
+            <w:vAlign w:val="center"/>
+          </w:tcPr>
+          <w:p>
+            <w:pPr>
+              <w:pStyle w:val="Normal"/>
+              <w:jc w:val="center"/>
+              <w:pBdr>
+                <w:bottom w:val="none" w:sz="0" w:space="0" w:color="000000"/>
+                <w:top w:val="none" w:sz="0" w:space="0" w:color="000000"/>
+                <w:left w:val="none" w:sz="0" w:space="0" w:color="000000"/>
+                <w:right w:val="none" w:sz="0" w:space="0" w:color="000000"/>
+              </w:pBdr>
+              <w:spacing w:after="100" w:before="100" w:line="240"/>
+              <w:ind w:left="100" w:right="100" w:firstLine="0" w:firstLineChars="0"/>
+            </w:pPr>
+            <w:r xmlns:w="http://schemas.openxmlformats.org/wordprocessingml/2006/main" xmlns:wp="http://schemas.openxmlformats.org/drawingml/2006/wordprocessingDrawing" xmlns:r="http://schemas.openxmlformats.org/officeDocument/2006/relationships" xmlns:w14="http://schemas.microsoft.com/office/word/2010/wordml">
+              <w:rPr>
+                <w:rFonts w:ascii="Times New Roman" w:hAnsi="Times New Roman" w:eastAsia="Times New Roman" w:cs="Times New Roman"/>
+                <w:i w:val="false"/>
+                <w:b w:val="false"/>
+                <w:u w:val="none"/>
+                <w:sz w:val="20"/>
+                <w:szCs w:val="20"/>
+                <w:color w:val="000000"/>
+              </w:rPr>
+              <w:t xml:space="preserve"> 2.90 ( 2.87,  2.94)</w:t>
+            </w:r>
+          </w:p>
+        </w:tc>
+        <w:tc>
+          <w:tcPr>
+            <w:tcBorders>
+              <w:bottom w:val="none" w:sz="0" w:space="0" w:color="000000"/>
+              <w:top w:val="none" w:sz="0" w:space="0" w:color="000000"/>
+              <w:left w:val="none" w:sz="0" w:space="0" w:color="000000"/>
+              <w:right w:val="none" w:sz="0" w:space="0" w:color="000000"/>
+            </w:tcBorders>
+            <w:shd w:val="clear" w:color="auto" w:fill="FFFFFF"/>
+            <w:tcMar>
+              <w:top w:w="0" w:type="dxa"/>
+              <w:bottom w:w="0" w:type="dxa"/>
+              <w:left w:w="0" w:type="dxa"/>
+              <w:right w:w="0" w:type="dxa"/>
+            </w:tcMar>
+            <w:vAlign w:val="center"/>
+          </w:tcPr>
+          <w:p>
+            <w:pPr>
+              <w:pStyle w:val="Normal"/>
+              <w:jc w:val="center"/>
+              <w:pBdr>
+                <w:bottom w:val="none" w:sz="0" w:space="0" w:color="000000"/>
+                <w:top w:val="none" w:sz="0" w:space="0" w:color="000000"/>
+                <w:left w:val="none" w:sz="0" w:space="0" w:color="000000"/>
+                <w:right w:val="none" w:sz="0" w:space="0" w:color="000000"/>
+              </w:pBdr>
+              <w:spacing w:after="100" w:before="100" w:line="240"/>
+              <w:ind w:left="100" w:right="100" w:firstLine="0" w:firstLineChars="0"/>
+            </w:pPr>
+            <w:r xmlns:w="http://schemas.openxmlformats.org/wordprocessingml/2006/main" xmlns:wp="http://schemas.openxmlformats.org/drawingml/2006/wordprocessingDrawing" xmlns:r="http://schemas.openxmlformats.org/officeDocument/2006/relationships" xmlns:w14="http://schemas.microsoft.com/office/word/2010/wordml">
+              <w:rPr>
+                <w:rFonts w:ascii="Times New Roman" w:hAnsi="Times New Roman" w:eastAsia="Times New Roman" w:cs="Times New Roman"/>
+                <w:i w:val="false"/>
+                <w:b w:val="false"/>
+                <w:u w:val="none"/>
+                <w:sz w:val="20"/>
+                <w:szCs w:val="20"/>
+                <w:color w:val="000000"/>
+              </w:rPr>
+              <w:t xml:space="preserve"> 2.84 ( 2.80,  2.88)</w:t>
+            </w:r>
+          </w:p>
+        </w:tc>
+      </w:tr>
+      <w:tr>
+        <w:trPr>
+          <w:trHeight w:val="360" w:hRule="auto"/>
+        </w:trPr>
+        body 6
+        <w:tc>
+          <w:tcPr>
+            <w:vMerge/>
+            <w:tcBorders>
+              <w:bottom w:val="none" w:sz="0" w:space="0" w:color="000000"/>
+              <w:top w:val="none" w:sz="0" w:space="0" w:color="000000"/>
+              <w:left w:val="none" w:sz="0" w:space="0" w:color="000000"/>
+              <w:right w:val="none" w:sz="0" w:space="0" w:color="000000"/>
+            </w:tcBorders>
+            <w:shd w:val="clear" w:color="auto" w:fill="FFFFFF"/>
+            <w:tcMar>
+              <w:top w:w="0" w:type="dxa"/>
+              <w:bottom w:w="0" w:type="dxa"/>
+              <w:left w:w="0" w:type="dxa"/>
+              <w:right w:w="0" w:type="dxa"/>
+            </w:tcMar>
+            <w:vAlign w:val="top"/>
+          </w:tcPr>
+          <w:p>
+            <w:pPr>
+              <w:pStyle w:val="Normal"/>
+              <w:jc w:val="left"/>
+              <w:pBdr>
+                <w:bottom w:val="none" w:sz="0" w:space="0" w:color="000000"/>
+                <w:top w:val="none" w:sz="0" w:space="0" w:color="000000"/>
+                <w:left w:val="none" w:sz="0" w:space="0" w:color="000000"/>
+                <w:right w:val="none" w:sz="0" w:space="0" w:color="000000"/>
+              </w:pBdr>
+              <w:spacing w:after="100" w:before="100" w:line="240"/>
+              <w:ind w:left="100" w:right="100" w:firstLine="0" w:firstLineChars="0"/>
+            </w:pPr>
+          </w:p>
+        </w:tc>
+        <w:tc>
+          <w:tcPr>
+            <w:tcBorders>
+              <w:bottom w:val="none" w:sz="0" w:space="0" w:color="000000"/>
+              <w:top w:val="none" w:sz="0" w:space="0" w:color="000000"/>
+              <w:left w:val="none" w:sz="0" w:space="0" w:color="000000"/>
+              <w:right w:val="none" w:sz="0" w:space="0" w:color="000000"/>
+            </w:tcBorders>
+            <w:shd w:val="clear" w:color="auto" w:fill="FFFFFF"/>
+            <w:tcMar>
+              <w:top w:w="0" w:type="dxa"/>
+              <w:bottom w:w="0" w:type="dxa"/>
+              <w:left w:w="0" w:type="dxa"/>
+              <w:right w:w="0" w:type="dxa"/>
+            </w:tcMar>
+            <w:vAlign w:val="center"/>
+          </w:tcPr>
+          <w:p>
+            <w:pPr>
+              <w:pStyle w:val="Normal"/>
+              <w:jc w:val="left"/>
+              <w:pBdr>
+                <w:bottom w:val="none" w:sz="0" w:space="0" w:color="000000"/>
+                <w:top w:val="none" w:sz="0" w:space="0" w:color="000000"/>
+                <w:left w:val="none" w:sz="0" w:space="0" w:color="000000"/>
+                <w:right w:val="none" w:sz="0" w:space="0" w:color="000000"/>
+              </w:pBdr>
+              <w:spacing w:after="100" w:before="100" w:line="240"/>
+              <w:ind w:left="100" w:right="100" w:firstLine="0" w:firstLineChars="0"/>
+            </w:pPr>
+            <w:r xmlns:w="http://schemas.openxmlformats.org/wordprocessingml/2006/main" xmlns:wp="http://schemas.openxmlformats.org/drawingml/2006/wordprocessingDrawing" xmlns:r="http://schemas.openxmlformats.org/officeDocument/2006/relationships" xmlns:w14="http://schemas.microsoft.com/office/word/2010/wordml">
+              <w:rPr>
+                <w:rFonts w:ascii="Times New Roman" w:hAnsi="Times New Roman" w:eastAsia="Times New Roman" w:cs="Times New Roman"/>
+                <w:i w:val="false"/>
+                <w:b w:val="false"/>
+                <w:u w:val="none"/>
+                <w:sz w:val="20"/>
+                <w:szCs w:val="20"/>
+                <w:color w:val="000000"/>
+              </w:rPr>
+              <w:t xml:space="preserve">prey rank (mean)</w:t>
+            </w:r>
+          </w:p>
+        </w:tc>
+        <w:tc>
+          <w:tcPr>
+            <w:tcBorders>
+              <w:bottom w:val="none" w:sz="0" w:space="0" w:color="000000"/>
+              <w:top w:val="none" w:sz="0" w:space="0" w:color="000000"/>
+              <w:left w:val="none" w:sz="0" w:space="0" w:color="000000"/>
+              <w:right w:val="none" w:sz="0" w:space="0" w:color="000000"/>
+            </w:tcBorders>
+            <w:shd w:val="clear" w:color="auto" w:fill="FFFFFF"/>
+            <w:tcMar>
+              <w:top w:w="0" w:type="dxa"/>
+              <w:bottom w:w="0" w:type="dxa"/>
+              <w:left w:w="0" w:type="dxa"/>
+              <w:right w:w="0" w:type="dxa"/>
+            </w:tcMar>
+            <w:vAlign w:val="center"/>
+          </w:tcPr>
+          <w:p>
+            <w:pPr>
+              <w:pStyle w:val="Normal"/>
+              <w:jc w:val="center"/>
+              <w:pBdr>
+                <w:bottom w:val="none" w:sz="0" w:space="0" w:color="000000"/>
+                <w:top w:val="none" w:sz="0" w:space="0" w:color="000000"/>
+                <w:left w:val="none" w:sz="0" w:space="0" w:color="000000"/>
+                <w:right w:val="none" w:sz="0" w:space="0" w:color="000000"/>
+              </w:pBdr>
+              <w:spacing w:after="100" w:before="100" w:line="240"/>
+              <w:ind w:left="100" w:right="100" w:firstLine="0" w:firstLineChars="0"/>
+            </w:pPr>
+            <w:r xmlns:w="http://schemas.openxmlformats.org/wordprocessingml/2006/main" xmlns:wp="http://schemas.openxmlformats.org/drawingml/2006/wordprocessingDrawing" xmlns:r="http://schemas.openxmlformats.org/officeDocument/2006/relationships" xmlns:w14="http://schemas.microsoft.com/office/word/2010/wordml">
+              <w:rPr>
+                <w:rFonts w:ascii="Times New Roman" w:hAnsi="Times New Roman" w:eastAsia="Times New Roman" w:cs="Times New Roman"/>
+                <w:i w:val="false"/>
+                <w:b w:val="false"/>
+                <w:u w:val="none"/>
+                <w:sz w:val="20"/>
+                <w:szCs w:val="20"/>
+                <w:color w:val="000000"/>
+              </w:rPr>
+              <w:t xml:space="preserve">-0.18 (-0.19, -0.17)</w:t>
+            </w:r>
+          </w:p>
+        </w:tc>
+        <w:tc>
+          <w:tcPr>
+            <w:tcBorders>
+              <w:bottom w:val="none" w:sz="0" w:space="0" w:color="000000"/>
+              <w:top w:val="none" w:sz="0" w:space="0" w:color="000000"/>
+              <w:left w:val="none" w:sz="0" w:space="0" w:color="000000"/>
+              <w:right w:val="none" w:sz="0" w:space="0" w:color="000000"/>
+            </w:tcBorders>
+            <w:shd w:val="clear" w:color="auto" w:fill="FFFFFF"/>
+            <w:tcMar>
+              <w:top w:w="0" w:type="dxa"/>
+              <w:bottom w:w="0" w:type="dxa"/>
+              <w:left w:w="0" w:type="dxa"/>
+              <w:right w:w="0" w:type="dxa"/>
+            </w:tcMar>
+            <w:vAlign w:val="center"/>
+          </w:tcPr>
+          <w:p>
+            <w:pPr>
+              <w:pStyle w:val="Normal"/>
+              <w:jc w:val="center"/>
+              <w:pBdr>
+                <w:bottom w:val="none" w:sz="0" w:space="0" w:color="000000"/>
+                <w:top w:val="none" w:sz="0" w:space="0" w:color="000000"/>
+                <w:left w:val="none" w:sz="0" w:space="0" w:color="000000"/>
+                <w:right w:val="none" w:sz="0" w:space="0" w:color="000000"/>
+              </w:pBdr>
+              <w:spacing w:after="100" w:before="100" w:line="240"/>
+              <w:ind w:left="100" w:right="100" w:firstLine="0" w:firstLineChars="0"/>
+            </w:pPr>
+            <w:r xmlns:w="http://schemas.openxmlformats.org/wordprocessingml/2006/main" xmlns:wp="http://schemas.openxmlformats.org/drawingml/2006/wordprocessingDrawing" xmlns:r="http://schemas.openxmlformats.org/officeDocument/2006/relationships" xmlns:w14="http://schemas.microsoft.com/office/word/2010/wordml">
+              <w:rPr>
+                <w:rFonts w:ascii="Times New Roman" w:hAnsi="Times New Roman" w:eastAsia="Times New Roman" w:cs="Times New Roman"/>
+                <w:i w:val="false"/>
+                <w:b w:val="false"/>
+                <w:u w:val="none"/>
+                <w:sz w:val="20"/>
+                <w:szCs w:val="20"/>
+                <w:color w:val="000000"/>
+              </w:rPr>
+              <w:t xml:space="preserve">-0.17 (-0.18, -0.17)</w:t>
+            </w:r>
+          </w:p>
+        </w:tc>
+        <w:tc>
+          <w:tcPr>
+            <w:tcBorders>
+              <w:bottom w:val="none" w:sz="0" w:space="0" w:color="000000"/>
+              <w:top w:val="none" w:sz="0" w:space="0" w:color="000000"/>
+              <w:left w:val="none" w:sz="0" w:space="0" w:color="000000"/>
+              <w:right w:val="none" w:sz="0" w:space="0" w:color="000000"/>
+            </w:tcBorders>
+            <w:shd w:val="clear" w:color="auto" w:fill="FFFFFF"/>
+            <w:tcMar>
+              <w:top w:w="0" w:type="dxa"/>
+              <w:bottom w:w="0" w:type="dxa"/>
+              <w:left w:w="0" w:type="dxa"/>
+              <w:right w:w="0" w:type="dxa"/>
+            </w:tcMar>
+            <w:vAlign w:val="center"/>
+          </w:tcPr>
+          <w:p>
+            <w:pPr>
+              <w:pStyle w:val="Normal"/>
+              <w:jc w:val="center"/>
+              <w:pBdr>
+                <w:bottom w:val="none" w:sz="0" w:space="0" w:color="000000"/>
+                <w:top w:val="none" w:sz="0" w:space="0" w:color="000000"/>
+                <w:left w:val="none" w:sz="0" w:space="0" w:color="000000"/>
+                <w:right w:val="none" w:sz="0" w:space="0" w:color="000000"/>
+              </w:pBdr>
+              <w:spacing w:after="100" w:before="100" w:line="240"/>
+              <w:ind w:left="100" w:right="100" w:firstLine="0" w:firstLineChars="0"/>
+            </w:pPr>
+            <w:r xmlns:w="http://schemas.openxmlformats.org/wordprocessingml/2006/main" xmlns:wp="http://schemas.openxmlformats.org/drawingml/2006/wordprocessingDrawing" xmlns:r="http://schemas.openxmlformats.org/officeDocument/2006/relationships" xmlns:w14="http://schemas.microsoft.com/office/word/2010/wordml">
+              <w:rPr>
+                <w:rFonts w:ascii="Times New Roman" w:hAnsi="Times New Roman" w:eastAsia="Times New Roman" w:cs="Times New Roman"/>
+                <w:i w:val="false"/>
+                <w:b w:val="false"/>
+                <w:u w:val="none"/>
+                <w:sz w:val="20"/>
+                <w:szCs w:val="20"/>
+                <w:color w:val="000000"/>
+              </w:rPr>
+              <w:t xml:space="preserve">-0.16 (-0.17, -0.16)</w:t>
+            </w:r>
+          </w:p>
+        </w:tc>
+      </w:tr>
+      <w:tr>
+        <w:trPr>
+          <w:trHeight w:val="360" w:hRule="auto"/>
+        </w:trPr>
+        body 7
+        <w:tc>
+          <w:tcPr>
+            <w:vMerge/>
+            <w:tcBorders>
+              <w:bottom w:val="none" w:sz="0" w:space="0" w:color="000000"/>
+              <w:top w:val="none" w:sz="0" w:space="0" w:color="000000"/>
+              <w:left w:val="none" w:sz="0" w:space="0" w:color="000000"/>
+              <w:right w:val="none" w:sz="0" w:space="0" w:color="000000"/>
+            </w:tcBorders>
+            <w:shd w:val="clear" w:color="auto" w:fill="FFFFFF"/>
+            <w:tcMar>
+              <w:top w:w="0" w:type="dxa"/>
+              <w:bottom w:w="0" w:type="dxa"/>
+              <w:left w:w="0" w:type="dxa"/>
+              <w:right w:w="0" w:type="dxa"/>
+            </w:tcMar>
+            <w:vAlign w:val="top"/>
+          </w:tcPr>
+          <w:p>
+            <w:pPr>
+              <w:pStyle w:val="Normal"/>
+              <w:jc w:val="left"/>
+              <w:pBdr>
+                <w:bottom w:val="none" w:sz="0" w:space="0" w:color="000000"/>
+                <w:top w:val="none" w:sz="0" w:space="0" w:color="000000"/>
+                <w:left w:val="none" w:sz="0" w:space="0" w:color="000000"/>
+                <w:right w:val="none" w:sz="0" w:space="0" w:color="000000"/>
+              </w:pBdr>
+              <w:spacing w:after="100" w:before="100" w:line="240"/>
+              <w:ind w:left="100" w:right="100" w:firstLine="0" w:firstLineChars="0"/>
+            </w:pPr>
+          </w:p>
+        </w:tc>
+        <w:tc>
+          <w:tcPr>
+            <w:tcBorders>
+              <w:bottom w:val="none" w:sz="0" w:space="0" w:color="000000"/>
+              <w:top w:val="none" w:sz="0" w:space="0" w:color="000000"/>
+              <w:left w:val="none" w:sz="0" w:space="0" w:color="000000"/>
+              <w:right w:val="none" w:sz="0" w:space="0" w:color="000000"/>
+            </w:tcBorders>
+            <w:shd w:val="clear" w:color="auto" w:fill="FFFFFF"/>
+            <w:tcMar>
+              <w:top w:w="0" w:type="dxa"/>
+              <w:bottom w:w="0" w:type="dxa"/>
+              <w:left w:w="0" w:type="dxa"/>
+              <w:right w:w="0" w:type="dxa"/>
+            </w:tcMar>
+            <w:vAlign w:val="center"/>
+          </w:tcPr>
+          <w:p>
+            <w:pPr>
+              <w:pStyle w:val="Normal"/>
+              <w:jc w:val="left"/>
+              <w:pBdr>
+                <w:bottom w:val="none" w:sz="0" w:space="0" w:color="000000"/>
+                <w:top w:val="none" w:sz="0" w:space="0" w:color="000000"/>
+                <w:left w:val="none" w:sz="0" w:space="0" w:color="000000"/>
+                <w:right w:val="none" w:sz="0" w:space="0" w:color="000000"/>
+              </w:pBdr>
+              <w:spacing w:after="100" w:before="100" w:line="240"/>
+              <w:ind w:left="100" w:right="100" w:firstLine="0" w:firstLineChars="0"/>
+            </w:pPr>
+            <w:r xmlns:w="http://schemas.openxmlformats.org/wordprocessingml/2006/main" xmlns:wp="http://schemas.openxmlformats.org/drawingml/2006/wordprocessingDrawing" xmlns:r="http://schemas.openxmlformats.org/officeDocument/2006/relationships" xmlns:w14="http://schemas.microsoft.com/office/word/2010/wordml">
+              <w:rPr>
+                <w:rFonts w:ascii="Times New Roman" w:hAnsi="Times New Roman" w:eastAsia="Times New Roman" w:cs="Times New Roman"/>
+                <w:i w:val="false"/>
+                <w:b w:val="false"/>
+                <w:u w:val="none"/>
+                <w:sz w:val="20"/>
+                <w:szCs w:val="20"/>
+                <w:color w:val="000000"/>
+              </w:rPr>
+              <w:t xml:space="preserve">intercept (sigma)</w:t>
+            </w:r>
+          </w:p>
+        </w:tc>
+        <w:tc>
+          <w:tcPr>
+            <w:tcBorders>
+              <w:bottom w:val="none" w:sz="0" w:space="0" w:color="000000"/>
+              <w:top w:val="none" w:sz="0" w:space="0" w:color="000000"/>
+              <w:left w:val="none" w:sz="0" w:space="0" w:color="000000"/>
+              <w:right w:val="none" w:sz="0" w:space="0" w:color="000000"/>
+            </w:tcBorders>
+            <w:shd w:val="clear" w:color="auto" w:fill="FFFFFF"/>
+            <w:tcMar>
+              <w:top w:w="0" w:type="dxa"/>
+              <w:bottom w:w="0" w:type="dxa"/>
+              <w:left w:w="0" w:type="dxa"/>
+              <w:right w:w="0" w:type="dxa"/>
+            </w:tcMar>
+            <w:vAlign w:val="center"/>
+          </w:tcPr>
+          <w:p>
+            <w:pPr>
+              <w:pStyle w:val="Normal"/>
+              <w:jc w:val="center"/>
+              <w:pBdr>
+                <w:bottom w:val="none" w:sz="0" w:space="0" w:color="000000"/>
+                <w:top w:val="none" w:sz="0" w:space="0" w:color="000000"/>
+                <w:left w:val="none" w:sz="0" w:space="0" w:color="000000"/>
+                <w:right w:val="none" w:sz="0" w:space="0" w:color="000000"/>
+              </w:pBdr>
+              <w:spacing w:after="100" w:before="100" w:line="240"/>
+              <w:ind w:left="100" w:right="100" w:firstLine="0" w:firstLineChars="0"/>
+            </w:pPr>
+            <w:r xmlns:w="http://schemas.openxmlformats.org/wordprocessingml/2006/main" xmlns:wp="http://schemas.openxmlformats.org/drawingml/2006/wordprocessingDrawing" xmlns:r="http://schemas.openxmlformats.org/officeDocument/2006/relationships" xmlns:w14="http://schemas.microsoft.com/office/word/2010/wordml">
+              <w:rPr>
+                <w:rFonts w:ascii="Times New Roman" w:hAnsi="Times New Roman" w:eastAsia="Times New Roman" w:cs="Times New Roman"/>
+                <w:i w:val="false"/>
+                <w:b w:val="false"/>
+                <w:u w:val="none"/>
+                <w:sz w:val="20"/>
+                <w:szCs w:val="20"/>
+                <w:color w:val="000000"/>
+              </w:rPr>
+              <w:t xml:space="preserve"> 0.20 ( 0.19,  0.21)</w:t>
+            </w:r>
+          </w:p>
+        </w:tc>
+        <w:tc>
+          <w:tcPr>
+            <w:tcBorders>
+              <w:bottom w:val="none" w:sz="0" w:space="0" w:color="000000"/>
+              <w:top w:val="none" w:sz="0" w:space="0" w:color="000000"/>
+              <w:left w:val="none" w:sz="0" w:space="0" w:color="000000"/>
+              <w:right w:val="none" w:sz="0" w:space="0" w:color="000000"/>
+            </w:tcBorders>
+            <w:shd w:val="clear" w:color="auto" w:fill="FFFFFF"/>
+            <w:tcMar>
+              <w:top w:w="0" w:type="dxa"/>
+              <w:bottom w:w="0" w:type="dxa"/>
+              <w:left w:w="0" w:type="dxa"/>
+              <w:right w:w="0" w:type="dxa"/>
+            </w:tcMar>
+            <w:vAlign w:val="center"/>
+          </w:tcPr>
+          <w:p>
+            <w:pPr>
+              <w:pStyle w:val="Normal"/>
+              <w:jc w:val="center"/>
+              <w:pBdr>
+                <w:bottom w:val="none" w:sz="0" w:space="0" w:color="000000"/>
+                <w:top w:val="none" w:sz="0" w:space="0" w:color="000000"/>
+                <w:left w:val="none" w:sz="0" w:space="0" w:color="000000"/>
+                <w:right w:val="none" w:sz="0" w:space="0" w:color="000000"/>
+              </w:pBdr>
+              <w:spacing w:after="100" w:before="100" w:line="240"/>
+              <w:ind w:left="100" w:right="100" w:firstLine="0" w:firstLineChars="0"/>
+            </w:pPr>
+            <w:r xmlns:w="http://schemas.openxmlformats.org/wordprocessingml/2006/main" xmlns:wp="http://schemas.openxmlformats.org/drawingml/2006/wordprocessingDrawing" xmlns:r="http://schemas.openxmlformats.org/officeDocument/2006/relationships" xmlns:w14="http://schemas.microsoft.com/office/word/2010/wordml">
+              <w:rPr>
+                <w:rFonts w:ascii="Times New Roman" w:hAnsi="Times New Roman" w:eastAsia="Times New Roman" w:cs="Times New Roman"/>
+                <w:i w:val="false"/>
+                <w:b w:val="false"/>
+                <w:u w:val="none"/>
+                <w:sz w:val="20"/>
+                <w:szCs w:val="20"/>
+                <w:color w:val="000000"/>
+              </w:rPr>
+              <w:t xml:space="preserve"> 0.20 ( 0.19,  0.21)</w:t>
+            </w:r>
+          </w:p>
+        </w:tc>
+        <w:tc>
+          <w:tcPr>
+            <w:tcBorders>
+              <w:bottom w:val="none" w:sz="0" w:space="0" w:color="000000"/>
+              <w:top w:val="none" w:sz="0" w:space="0" w:color="000000"/>
+              <w:left w:val="none" w:sz="0" w:space="0" w:color="000000"/>
+              <w:right w:val="none" w:sz="0" w:space="0" w:color="000000"/>
+            </w:tcBorders>
+            <w:shd w:val="clear" w:color="auto" w:fill="FFFFFF"/>
+            <w:tcMar>
+              <w:top w:w="0" w:type="dxa"/>
+              <w:bottom w:w="0" w:type="dxa"/>
+              <w:left w:w="0" w:type="dxa"/>
+              <w:right w:w="0" w:type="dxa"/>
+            </w:tcMar>
+            <w:vAlign w:val="center"/>
+          </w:tcPr>
+          <w:p>
+            <w:pPr>
+              <w:pStyle w:val="Normal"/>
+              <w:jc w:val="center"/>
+              <w:pBdr>
+                <w:bottom w:val="none" w:sz="0" w:space="0" w:color="000000"/>
+                <w:top w:val="none" w:sz="0" w:space="0" w:color="000000"/>
+                <w:left w:val="none" w:sz="0" w:space="0" w:color="000000"/>
+                <w:right w:val="none" w:sz="0" w:space="0" w:color="000000"/>
+              </w:pBdr>
+              <w:spacing w:after="100" w:before="100" w:line="240"/>
+              <w:ind w:left="100" w:right="100" w:firstLine="0" w:firstLineChars="0"/>
+            </w:pPr>
+            <w:r xmlns:w="http://schemas.openxmlformats.org/wordprocessingml/2006/main" xmlns:wp="http://schemas.openxmlformats.org/drawingml/2006/wordprocessingDrawing" xmlns:r="http://schemas.openxmlformats.org/officeDocument/2006/relationships" xmlns:w14="http://schemas.microsoft.com/office/word/2010/wordml">
+              <w:rPr>
+                <w:rFonts w:ascii="Times New Roman" w:hAnsi="Times New Roman" w:eastAsia="Times New Roman" w:cs="Times New Roman"/>
+                <w:i w:val="false"/>
+                <w:b w:val="false"/>
+                <w:u w:val="none"/>
+                <w:sz w:val="20"/>
+                <w:szCs w:val="20"/>
+                <w:color w:val="000000"/>
+              </w:rPr>
+              <w:t xml:space="preserve"> 0.21 ( 0.20,  0.22)</w:t>
+            </w:r>
+          </w:p>
+        </w:tc>
+      </w:tr>
+      <w:tr>
+        <w:trPr>
+          <w:trHeight w:val="360" w:hRule="auto"/>
+        </w:trPr>
+        body 8
+        <w:tc>
+          <w:tcPr>
+            <w:vMerge/>
+            <w:tcBorders>
+              <w:bottom w:val="none" w:sz="0" w:space="0" w:color="000000"/>
+              <w:top w:val="none" w:sz="0" w:space="0" w:color="000000"/>
+              <w:left w:val="none" w:sz="0" w:space="0" w:color="000000"/>
+              <w:right w:val="none" w:sz="0" w:space="0" w:color="000000"/>
+            </w:tcBorders>
+            <w:shd w:val="clear" w:color="auto" w:fill="FFFFFF"/>
+            <w:tcMar>
+              <w:top w:w="0" w:type="dxa"/>
+              <w:bottom w:w="0" w:type="dxa"/>
+              <w:left w:w="0" w:type="dxa"/>
+              <w:right w:w="0" w:type="dxa"/>
+            </w:tcMar>
+            <w:vAlign w:val="top"/>
+          </w:tcPr>
+          <w:p>
+            <w:pPr>
+              <w:pStyle w:val="Normal"/>
+              <w:jc w:val="left"/>
+              <w:pBdr>
+                <w:bottom w:val="none" w:sz="0" w:space="0" w:color="000000"/>
+                <w:top w:val="none" w:sz="0" w:space="0" w:color="000000"/>
+                <w:left w:val="none" w:sz="0" w:space="0" w:color="000000"/>
+                <w:right w:val="none" w:sz="0" w:space="0" w:color="000000"/>
+              </w:pBdr>
+              <w:spacing w:after="100" w:before="100" w:line="240"/>
+              <w:ind w:left="100" w:right="100" w:firstLine="0" w:firstLineChars="0"/>
+            </w:pPr>
+          </w:p>
+        </w:tc>
+        <w:tc>
+          <w:tcPr>
+            <w:tcBorders>
+              <w:bottom w:val="none" w:sz="0" w:space="0" w:color="000000"/>
+              <w:top w:val="none" w:sz="0" w:space="0" w:color="000000"/>
+              <w:left w:val="none" w:sz="0" w:space="0" w:color="000000"/>
+              <w:right w:val="none" w:sz="0" w:space="0" w:color="000000"/>
+            </w:tcBorders>
+            <w:shd w:val="clear" w:color="auto" w:fill="FFFFFF"/>
+            <w:tcMar>
+              <w:top w:w="0" w:type="dxa"/>
+              <w:bottom w:w="0" w:type="dxa"/>
+              <w:left w:w="0" w:type="dxa"/>
+              <w:right w:w="0" w:type="dxa"/>
+            </w:tcMar>
+            <w:vAlign w:val="center"/>
+          </w:tcPr>
+          <w:p>
+            <w:pPr>
+              <w:pStyle w:val="Normal"/>
+              <w:jc w:val="left"/>
+              <w:pBdr>
+                <w:bottom w:val="none" w:sz="0" w:space="0" w:color="000000"/>
+                <w:top w:val="none" w:sz="0" w:space="0" w:color="000000"/>
+                <w:left w:val="none" w:sz="0" w:space="0" w:color="000000"/>
+                <w:right w:val="none" w:sz="0" w:space="0" w:color="000000"/>
+              </w:pBdr>
+              <w:spacing w:after="100" w:before="100" w:line="240"/>
+              <w:ind w:left="100" w:right="100" w:firstLine="0" w:firstLineChars="0"/>
+            </w:pPr>
+            <w:r xmlns:w="http://schemas.openxmlformats.org/wordprocessingml/2006/main" xmlns:wp="http://schemas.openxmlformats.org/drawingml/2006/wordprocessingDrawing" xmlns:r="http://schemas.openxmlformats.org/officeDocument/2006/relationships" xmlns:w14="http://schemas.microsoft.com/office/word/2010/wordml">
+              <w:rPr>
+                <w:rFonts w:ascii="Times New Roman" w:hAnsi="Times New Roman" w:eastAsia="Times New Roman" w:cs="Times New Roman"/>
+                <w:i w:val="false"/>
+                <w:b w:val="false"/>
+                <w:u w:val="none"/>
+                <w:sz w:val="20"/>
+                <w:szCs w:val="20"/>
+                <w:color w:val="000000"/>
+              </w:rPr>
+              <w:t xml:space="preserve">prey rank (sigma)</w:t>
+            </w:r>
+          </w:p>
+        </w:tc>
+        <w:tc>
+          <w:tcPr>
+            <w:tcBorders>
+              <w:bottom w:val="none" w:sz="0" w:space="0" w:color="000000"/>
+              <w:top w:val="none" w:sz="0" w:space="0" w:color="000000"/>
+              <w:left w:val="none" w:sz="0" w:space="0" w:color="000000"/>
+              <w:right w:val="none" w:sz="0" w:space="0" w:color="000000"/>
+            </w:tcBorders>
+            <w:shd w:val="clear" w:color="auto" w:fill="FFFFFF"/>
+            <w:tcMar>
+              <w:top w:w="0" w:type="dxa"/>
+              <w:bottom w:w="0" w:type="dxa"/>
+              <w:left w:w="0" w:type="dxa"/>
+              <w:right w:w="0" w:type="dxa"/>
+            </w:tcMar>
+            <w:vAlign w:val="center"/>
+          </w:tcPr>
+          <w:p>
+            <w:pPr>
+              <w:pStyle w:val="Normal"/>
+              <w:jc w:val="center"/>
+              <w:pBdr>
+                <w:bottom w:val="none" w:sz="0" w:space="0" w:color="000000"/>
+                <w:top w:val="none" w:sz="0" w:space="0" w:color="000000"/>
+                <w:left w:val="none" w:sz="0" w:space="0" w:color="000000"/>
+                <w:right w:val="none" w:sz="0" w:space="0" w:color="000000"/>
+              </w:pBdr>
+              <w:spacing w:after="100" w:before="100" w:line="240"/>
+              <w:ind w:left="100" w:right="100" w:firstLine="0" w:firstLineChars="0"/>
+            </w:pPr>
+            <w:r xmlns:w="http://schemas.openxmlformats.org/wordprocessingml/2006/main" xmlns:wp="http://schemas.openxmlformats.org/drawingml/2006/wordprocessingDrawing" xmlns:r="http://schemas.openxmlformats.org/officeDocument/2006/relationships" xmlns:w14="http://schemas.microsoft.com/office/word/2010/wordml">
+              <w:rPr>
+                <w:rFonts w:ascii="Times New Roman" w:hAnsi="Times New Roman" w:eastAsia="Times New Roman" w:cs="Times New Roman"/>
+                <w:i w:val="false"/>
+                <w:b w:val="false"/>
+                <w:u w:val="none"/>
+                <w:sz w:val="20"/>
+                <w:szCs w:val="20"/>
+                <w:color w:val="000000"/>
+              </w:rPr>
+              <w:t xml:space="preserve"> 1.12 ( 1.10,  1.13)</w:t>
+            </w:r>
+          </w:p>
+        </w:tc>
+        <w:tc>
+          <w:tcPr>
+            <w:tcBorders>
+              <w:bottom w:val="none" w:sz="0" w:space="0" w:color="000000"/>
+              <w:top w:val="none" w:sz="0" w:space="0" w:color="000000"/>
+              <w:left w:val="none" w:sz="0" w:space="0" w:color="000000"/>
+              <w:right w:val="none" w:sz="0" w:space="0" w:color="000000"/>
+            </w:tcBorders>
+            <w:shd w:val="clear" w:color="auto" w:fill="FFFFFF"/>
+            <w:tcMar>
+              <w:top w:w="0" w:type="dxa"/>
+              <w:bottom w:w="0" w:type="dxa"/>
+              <w:left w:w="0" w:type="dxa"/>
+              <w:right w:w="0" w:type="dxa"/>
+            </w:tcMar>
+            <w:vAlign w:val="center"/>
+          </w:tcPr>
+          <w:p>
+            <w:pPr>
+              <w:pStyle w:val="Normal"/>
+              <w:jc w:val="center"/>
+              <w:pBdr>
+                <w:bottom w:val="none" w:sz="0" w:space="0" w:color="000000"/>
+                <w:top w:val="none" w:sz="0" w:space="0" w:color="000000"/>
+                <w:left w:val="none" w:sz="0" w:space="0" w:color="000000"/>
+                <w:right w:val="none" w:sz="0" w:space="0" w:color="000000"/>
+              </w:pBdr>
+              <w:spacing w:after="100" w:before="100" w:line="240"/>
+              <w:ind w:left="100" w:right="100" w:firstLine="0" w:firstLineChars="0"/>
+            </w:pPr>
+            <w:r xmlns:w="http://schemas.openxmlformats.org/wordprocessingml/2006/main" xmlns:wp="http://schemas.openxmlformats.org/drawingml/2006/wordprocessingDrawing" xmlns:r="http://schemas.openxmlformats.org/officeDocument/2006/relationships" xmlns:w14="http://schemas.microsoft.com/office/word/2010/wordml">
+              <w:rPr>
+                <w:rFonts w:ascii="Times New Roman" w:hAnsi="Times New Roman" w:eastAsia="Times New Roman" w:cs="Times New Roman"/>
+                <w:i w:val="false"/>
+                <w:b w:val="false"/>
+                <w:u w:val="none"/>
+                <w:sz w:val="20"/>
+                <w:szCs w:val="20"/>
+                <w:color w:val="000000"/>
+              </w:rPr>
+              <w:t xml:space="preserve"> 1.12 ( 1.10,  1.13)</w:t>
+            </w:r>
+          </w:p>
+        </w:tc>
+        <w:tc>
+          <w:tcPr>
+            <w:tcBorders>
+              <w:bottom w:val="none" w:sz="0" w:space="0" w:color="000000"/>
+              <w:top w:val="none" w:sz="0" w:space="0" w:color="000000"/>
+              <w:left w:val="none" w:sz="0" w:space="0" w:color="000000"/>
+              <w:right w:val="none" w:sz="0" w:space="0" w:color="000000"/>
+            </w:tcBorders>
+            <w:shd w:val="clear" w:color="auto" w:fill="FFFFFF"/>
+            <w:tcMar>
+              <w:top w:w="0" w:type="dxa"/>
+              <w:bottom w:w="0" w:type="dxa"/>
+              <w:left w:w="0" w:type="dxa"/>
+              <w:right w:w="0" w:type="dxa"/>
+            </w:tcMar>
+            <w:vAlign w:val="center"/>
+          </w:tcPr>
+          <w:p>
+            <w:pPr>
+              <w:pStyle w:val="Normal"/>
+              <w:jc w:val="center"/>
+              <w:pBdr>
+                <w:bottom w:val="none" w:sz="0" w:space="0" w:color="000000"/>
+                <w:top w:val="none" w:sz="0" w:space="0" w:color="000000"/>
+                <w:left w:val="none" w:sz="0" w:space="0" w:color="000000"/>
+                <w:right w:val="none" w:sz="0" w:space="0" w:color="000000"/>
+              </w:pBdr>
+              <w:spacing w:after="100" w:before="100" w:line="240"/>
+              <w:ind w:left="100" w:right="100" w:firstLine="0" w:firstLineChars="0"/>
+            </w:pPr>
+            <w:r xmlns:w="http://schemas.openxmlformats.org/wordprocessingml/2006/main" xmlns:wp="http://schemas.openxmlformats.org/drawingml/2006/wordprocessingDrawing" xmlns:r="http://schemas.openxmlformats.org/officeDocument/2006/relationships" xmlns:w14="http://schemas.microsoft.com/office/word/2010/wordml">
+              <w:rPr>
+                <w:rFonts w:ascii="Times New Roman" w:hAnsi="Times New Roman" w:eastAsia="Times New Roman" w:cs="Times New Roman"/>
+                <w:i w:val="false"/>
+                <w:b w:val="false"/>
+                <w:u w:val="none"/>
+                <w:sz w:val="20"/>
+                <w:szCs w:val="20"/>
+                <w:color w:val="000000"/>
+              </w:rPr>
+              <w:t xml:space="preserve"> 1.11 ( 1.09,  1.13)</w:t>
+            </w:r>
+          </w:p>
+        </w:tc>
+      </w:tr>
+      <w:tr>
+        <w:trPr>
+          <w:trHeight w:val="360" w:hRule="auto"/>
+        </w:trPr>
+        body 9
+        <w:tc>
+          <w:tcPr>
+            <w:tcBorders>
+              <w:bottom w:val="none" w:sz="0" w:space="0" w:color="000000"/>
+              <w:top w:val="none" w:sz="0" w:space="0" w:color="000000"/>
+              <w:left w:val="none" w:sz="0" w:space="0" w:color="000000"/>
+              <w:right w:val="none" w:sz="0" w:space="0" w:color="000000"/>
+            </w:tcBorders>
+            <w:shd w:val="clear" w:color="auto" w:fill="FFFFFF"/>
+            <w:tcMar>
+              <w:top w:w="0" w:type="dxa"/>
+              <w:bottom w:w="0" w:type="dxa"/>
+              <w:left w:w="0" w:type="dxa"/>
+              <w:right w:w="0" w:type="dxa"/>
+            </w:tcMar>
+            <w:vAlign w:val="top"/>
+          </w:tcPr>
+          <w:p>
+            <w:pPr>
+              <w:pStyle w:val="Normal"/>
+              <w:jc w:val="left"/>
+              <w:pBdr>
+                <w:bottom w:val="none" w:sz="0" w:space="0" w:color="000000"/>
+                <w:top w:val="none" w:sz="0" w:space="0" w:color="000000"/>
+                <w:left w:val="none" w:sz="0" w:space="0" w:color="000000"/>
+                <w:right w:val="none" w:sz="0" w:space="0" w:color="000000"/>
+              </w:pBdr>
+              <w:spacing w:after="100" w:before="100" w:line="240"/>
+              <w:ind w:left="100" w:right="100" w:firstLine="0" w:firstLineChars="0"/>
+            </w:pPr>
+            <w:r xmlns:w="http://schemas.openxmlformats.org/wordprocessingml/2006/main" xmlns:wp="http://schemas.openxmlformats.org/drawingml/2006/wordprocessingDrawing" xmlns:r="http://schemas.openxmlformats.org/officeDocument/2006/relationships" xmlns:w14="http://schemas.microsoft.com/office/word/2010/wordml">
+              <w:rPr>
+                <w:rFonts w:ascii="Times New Roman" w:hAnsi="Times New Roman" w:eastAsia="Times New Roman" w:cs="Times New Roman"/>
+                <w:i w:val="false"/>
+                <w:b w:val="false"/>
+                <w:u w:val="none"/>
+                <w:sz w:val="20"/>
+                <w:szCs w:val="20"/>
+                <w:color w:val="000000"/>
+              </w:rPr>
+              <w:t xml:space="preserve">hunting success</w:t>
+            </w:r>
+          </w:p>
+        </w:tc>
+        <w:tc>
+          <w:tcPr>
+            <w:tcBorders>
+              <w:bottom w:val="none" w:sz="0" w:space="0" w:color="000000"/>
+              <w:top w:val="none" w:sz="0" w:space="0" w:color="000000"/>
+              <w:left w:val="none" w:sz="0" w:space="0" w:color="000000"/>
+              <w:right w:val="none" w:sz="0" w:space="0" w:color="000000"/>
+            </w:tcBorders>
+            <w:shd w:val="clear" w:color="auto" w:fill="FFFFFF"/>
+            <w:tcMar>
+              <w:top w:w="0" w:type="dxa"/>
+              <w:bottom w:w="0" w:type="dxa"/>
+              <w:left w:w="0" w:type="dxa"/>
+              <w:right w:w="0" w:type="dxa"/>
+            </w:tcMar>
+            <w:vAlign w:val="center"/>
+          </w:tcPr>
+          <w:p>
+            <w:pPr>
+              <w:pStyle w:val="Normal"/>
+              <w:jc w:val="left"/>
+              <w:pBdr>
+                <w:bottom w:val="none" w:sz="0" w:space="0" w:color="000000"/>
+                <w:top w:val="none" w:sz="0" w:space="0" w:color="000000"/>
+                <w:left w:val="none" w:sz="0" w:space="0" w:color="000000"/>
+                <w:right w:val="none" w:sz="0" w:space="0" w:color="000000"/>
+              </w:pBdr>
+              <w:spacing w:after="100" w:before="100" w:line="240"/>
+              <w:ind w:left="100" w:right="100" w:firstLine="0" w:firstLineChars="0"/>
+            </w:pPr>
+            <w:r xmlns:w="http://schemas.openxmlformats.org/wordprocessingml/2006/main" xmlns:wp="http://schemas.openxmlformats.org/drawingml/2006/wordprocessingDrawing" xmlns:r="http://schemas.openxmlformats.org/officeDocument/2006/relationships" xmlns:w14="http://schemas.microsoft.com/office/word/2010/wordml">
+              <w:rPr>
+                <w:rFonts w:ascii="Times New Roman" w:hAnsi="Times New Roman" w:eastAsia="Times New Roman" w:cs="Times New Roman"/>
+                <w:i w:val="false"/>
+                <w:b w:val="false"/>
+                <w:u w:val="none"/>
+                <w:sz w:val="20"/>
+                <w:szCs w:val="20"/>
+                <w:color w:val="000000"/>
+              </w:rPr>
+              <w:t xml:space="preserve">intercept (mean)</w:t>
+            </w:r>
+          </w:p>
+        </w:tc>
+        <w:tc>
+          <w:tcPr>
+            <w:tcBorders>
+              <w:bottom w:val="none" w:sz="0" w:space="0" w:color="000000"/>
+              <w:top w:val="none" w:sz="0" w:space="0" w:color="000000"/>
+              <w:left w:val="none" w:sz="0" w:space="0" w:color="000000"/>
+              <w:right w:val="none" w:sz="0" w:space="0" w:color="000000"/>
+            </w:tcBorders>
+            <w:shd w:val="clear" w:color="auto" w:fill="FFFFFF"/>
+            <w:tcMar>
+              <w:top w:w="0" w:type="dxa"/>
+              <w:bottom w:w="0" w:type="dxa"/>
+              <w:left w:w="0" w:type="dxa"/>
+              <w:right w:w="0" w:type="dxa"/>
+            </w:tcMar>
+            <w:vAlign w:val="center"/>
+          </w:tcPr>
+          <w:p>
+            <w:pPr>
+              <w:pStyle w:val="Normal"/>
+              <w:jc w:val="center"/>
+              <w:pBdr>
+                <w:bottom w:val="none" w:sz="0" w:space="0" w:color="000000"/>
+                <w:top w:val="none" w:sz="0" w:space="0" w:color="000000"/>
+                <w:left w:val="none" w:sz="0" w:space="0" w:color="000000"/>
+                <w:right w:val="none" w:sz="0" w:space="0" w:color="000000"/>
+              </w:pBdr>
+              <w:spacing w:after="100" w:before="100" w:line="240"/>
+              <w:ind w:left="100" w:right="100" w:firstLine="0" w:firstLineChars="0"/>
+            </w:pPr>
+            <w:r xmlns:w="http://schemas.openxmlformats.org/wordprocessingml/2006/main" xmlns:wp="http://schemas.openxmlformats.org/drawingml/2006/wordprocessingDrawing" xmlns:r="http://schemas.openxmlformats.org/officeDocument/2006/relationships" xmlns:w14="http://schemas.microsoft.com/office/word/2010/wordml">
+              <w:rPr>
+                <w:rFonts w:ascii="Times New Roman" w:hAnsi="Times New Roman" w:eastAsia="Times New Roman" w:cs="Times New Roman"/>
+                <w:i w:val="false"/>
+                <w:b w:val="false"/>
+                <w:u w:val="none"/>
+                <w:sz w:val="20"/>
+                <w:szCs w:val="20"/>
+                <w:color w:val="000000"/>
+              </w:rPr>
+              <w:t xml:space="preserve"> 0.02 ( 0.02,  0.02)</w:t>
+            </w:r>
+          </w:p>
+        </w:tc>
+        <w:tc>
+          <w:tcPr>
+            <w:tcBorders>
+              <w:bottom w:val="none" w:sz="0" w:space="0" w:color="000000"/>
+              <w:top w:val="none" w:sz="0" w:space="0" w:color="000000"/>
+              <w:left w:val="none" w:sz="0" w:space="0" w:color="000000"/>
+              <w:right w:val="none" w:sz="0" w:space="0" w:color="000000"/>
+            </w:tcBorders>
+            <w:shd w:val="clear" w:color="auto" w:fill="FFFFFF"/>
+            <w:tcMar>
+              <w:top w:w="0" w:type="dxa"/>
+              <w:bottom w:w="0" w:type="dxa"/>
+              <w:left w:w="0" w:type="dxa"/>
+              <w:right w:w="0" w:type="dxa"/>
+            </w:tcMar>
+            <w:vAlign w:val="center"/>
+          </w:tcPr>
+          <w:p>
+            <w:pPr>
+              <w:pStyle w:val="Normal"/>
+              <w:jc w:val="center"/>
+              <w:pBdr>
+                <w:bottom w:val="none" w:sz="0" w:space="0" w:color="000000"/>
+                <w:top w:val="none" w:sz="0" w:space="0" w:color="000000"/>
+                <w:left w:val="none" w:sz="0" w:space="0" w:color="000000"/>
+                <w:right w:val="none" w:sz="0" w:space="0" w:color="000000"/>
+              </w:pBdr>
+              <w:spacing w:after="100" w:before="100" w:line="240"/>
+              <w:ind w:left="100" w:right="100" w:firstLine="0" w:firstLineChars="0"/>
+            </w:pPr>
+            <w:r xmlns:w="http://schemas.openxmlformats.org/wordprocessingml/2006/main" xmlns:wp="http://schemas.openxmlformats.org/drawingml/2006/wordprocessingDrawing" xmlns:r="http://schemas.openxmlformats.org/officeDocument/2006/relationships" xmlns:w14="http://schemas.microsoft.com/office/word/2010/wordml">
+              <w:rPr>
+                <w:rFonts w:ascii="Times New Roman" w:hAnsi="Times New Roman" w:eastAsia="Times New Roman" w:cs="Times New Roman"/>
+                <w:i w:val="false"/>
+                <w:b w:val="false"/>
+                <w:u w:val="none"/>
+                <w:sz w:val="20"/>
+                <w:szCs w:val="20"/>
+                <w:color w:val="000000"/>
+              </w:rPr>
+              <w:t xml:space="preserve"> 0.02 ( 0.01,  0.02)</w:t>
+            </w:r>
+          </w:p>
+        </w:tc>
+        <w:tc>
+          <w:tcPr>
+            <w:tcBorders>
+              <w:bottom w:val="none" w:sz="0" w:space="0" w:color="000000"/>
+              <w:top w:val="none" w:sz="0" w:space="0" w:color="000000"/>
+              <w:left w:val="none" w:sz="0" w:space="0" w:color="000000"/>
+              <w:right w:val="none" w:sz="0" w:space="0" w:color="000000"/>
+            </w:tcBorders>
+            <w:shd w:val="clear" w:color="auto" w:fill="FFFFFF"/>
+            <w:tcMar>
+              <w:top w:w="0" w:type="dxa"/>
+              <w:bottom w:w="0" w:type="dxa"/>
+              <w:left w:w="0" w:type="dxa"/>
+              <w:right w:w="0" w:type="dxa"/>
+            </w:tcMar>
+            <w:vAlign w:val="center"/>
+          </w:tcPr>
+          <w:p>
+            <w:pPr>
+              <w:pStyle w:val="Normal"/>
+              <w:jc w:val="center"/>
+              <w:pBdr>
+                <w:bottom w:val="none" w:sz="0" w:space="0" w:color="000000"/>
+                <w:top w:val="none" w:sz="0" w:space="0" w:color="000000"/>
+                <w:left w:val="none" w:sz="0" w:space="0" w:color="000000"/>
+                <w:right w:val="none" w:sz="0" w:space="0" w:color="000000"/>
+              </w:pBdr>
+              <w:spacing w:after="100" w:before="100" w:line="240"/>
+              <w:ind w:left="100" w:right="100" w:firstLine="0" w:firstLineChars="0"/>
+            </w:pPr>
+            <w:r xmlns:w="http://schemas.openxmlformats.org/wordprocessingml/2006/main" xmlns:wp="http://schemas.openxmlformats.org/drawingml/2006/wordprocessingDrawing" xmlns:r="http://schemas.openxmlformats.org/officeDocument/2006/relationships" xmlns:w14="http://schemas.microsoft.com/office/word/2010/wordml">
+              <w:rPr>
+                <w:rFonts w:ascii="Times New Roman" w:hAnsi="Times New Roman" w:eastAsia="Times New Roman" w:cs="Times New Roman"/>
+                <w:i w:val="false"/>
+                <w:b w:val="false"/>
+                <w:u w:val="none"/>
+                <w:sz w:val="20"/>
+                <w:szCs w:val="20"/>
+                <w:color w:val="000000"/>
+              </w:rPr>
+              <w:t xml:space="preserve"> 0.02 ( 0.02,  0.02)</w:t>
+            </w:r>
+          </w:p>
+        </w:tc>
+      </w:tr>
+      <w:tr>
+        <w:trPr>
+          <w:trHeight w:val="360" w:hRule="auto"/>
+        </w:trPr>
+        body10
+        <w:tc>
+          <w:tcPr>
+            <w:tcBorders>
+              <w:bottom w:val="single" w:sz="8" w:space="0" w:color="000000"/>
+              <w:top w:val="none" w:sz="0" w:space="0" w:color="000000"/>
+              <w:left w:val="none" w:sz="0" w:space="0" w:color="000000"/>
+              <w:right w:val="none" w:sz="0" w:space="0" w:color="000000"/>
+            </w:tcBorders>
+            <w:shd w:val="clear" w:color="auto" w:fill="FFFFFF"/>
+            <w:tcMar>
+              <w:top w:w="0" w:type="dxa"/>
+              <w:bottom w:w="0" w:type="dxa"/>
+              <w:left w:w="0" w:type="dxa"/>
+              <w:right w:w="0" w:type="dxa"/>
+            </w:tcMar>
+            <w:vAlign w:val="top"/>
+          </w:tcPr>
+          <w:p>
+            <w:pPr>
+              <w:pStyle w:val="Normal"/>
+              <w:jc w:val="left"/>
+              <w:pBdr>
+                <w:bottom w:val="none" w:sz="0" w:space="0" w:color="000000"/>
+                <w:top w:val="none" w:sz="0" w:space="0" w:color="000000"/>
+                <w:left w:val="none" w:sz="0" w:space="0" w:color="000000"/>
+                <w:right w:val="none" w:sz="0" w:space="0" w:color="000000"/>
+              </w:pBdr>
+              <w:spacing w:after="100" w:before="100" w:line="240"/>
+              <w:ind w:left="100" w:right="100" w:firstLine="0" w:firstLineChars="0"/>
+            </w:pPr>
+            <w:r xmlns:w="http://schemas.openxmlformats.org/wordprocessingml/2006/main" xmlns:wp="http://schemas.openxmlformats.org/drawingml/2006/wordprocessingDrawing" xmlns:r="http://schemas.openxmlformats.org/officeDocument/2006/relationships" xmlns:w14="http://schemas.microsoft.com/office/word/2010/wordml">
+              <w:rPr>
+                <w:rFonts w:ascii="Times New Roman" w:hAnsi="Times New Roman" w:eastAsia="Times New Roman" w:cs="Times New Roman"/>
+                <w:i w:val="false"/>
+                <w:b w:val="false"/>
+                <w:u w:val="none"/>
+                <w:sz w:val="20"/>
+                <w:szCs w:val="20"/>
+                <w:color w:val="000000"/>
+              </w:rPr>
+              <w:t xml:space="preserve"> </w:t>
+            </w:r>
+          </w:p>
+        </w:tc>
+        <w:tc>
+          <w:tcPr>
+            <w:tcBorders>
+              <w:bottom w:val="single" w:sz="8" w:space="0" w:color="000000"/>
+              <w:top w:val="none" w:sz="0" w:space="0" w:color="000000"/>
+              <w:left w:val="none" w:sz="0" w:space="0" w:color="000000"/>
+              <w:right w:val="none" w:sz="0" w:space="0" w:color="000000"/>
+            </w:tcBorders>
+            <w:shd w:val="clear" w:color="auto" w:fill="FFFFFF"/>
+            <w:tcMar>
+              <w:top w:w="0" w:type="dxa"/>
+              <w:bottom w:w="0" w:type="dxa"/>
+              <w:left w:w="0" w:type="dxa"/>
+              <w:right w:w="0" w:type="dxa"/>
+            </w:tcMar>
+            <w:vAlign w:val="center"/>
+          </w:tcPr>
+          <w:p>
+            <w:pPr>
+              <w:pStyle w:val="Normal"/>
+              <w:jc w:val="left"/>
+              <w:pBdr>
+                <w:bottom w:val="none" w:sz="0" w:space="0" w:color="000000"/>
+                <w:top w:val="none" w:sz="0" w:space="0" w:color="000000"/>
+                <w:left w:val="none" w:sz="0" w:space="0" w:color="000000"/>
+                <w:right w:val="none" w:sz="0" w:space="0" w:color="000000"/>
+              </w:pBdr>
+              <w:spacing w:after="100" w:before="100" w:line="240"/>
+              <w:ind w:left="100" w:right="100" w:firstLine="0" w:firstLineChars="0"/>
+            </w:pPr>
+            <w:r xmlns:w="http://schemas.openxmlformats.org/wordprocessingml/2006/main" xmlns:wp="http://schemas.openxmlformats.org/drawingml/2006/wordprocessingDrawing" xmlns:r="http://schemas.openxmlformats.org/officeDocument/2006/relationships" xmlns:w14="http://schemas.microsoft.com/office/word/2010/wordml">
+              <w:rPr>
+                <w:rFonts w:ascii="Times New Roman" w:hAnsi="Times New Roman" w:eastAsia="Times New Roman" w:cs="Times New Roman"/>
+                <w:i w:val="false"/>
+                <w:b w:val="false"/>
+                <w:u w:val="none"/>
+                <w:sz w:val="20"/>
+                <w:szCs w:val="20"/>
+                <w:color w:val="000000"/>
+              </w:rPr>
+              <w:t xml:space="preserve">match duration (mean)</w:t>
+            </w:r>
+          </w:p>
+        </w:tc>
+        <w:tc>
+          <w:tcPr>
+            <w:tcBorders>
+              <w:bottom w:val="single" w:sz="8" w:space="0" w:color="000000"/>
+              <w:top w:val="none" w:sz="0" w:space="0" w:color="000000"/>
+              <w:left w:val="none" w:sz="0" w:space="0" w:color="000000"/>
+              <w:right w:val="none" w:sz="0" w:space="0" w:color="000000"/>
+            </w:tcBorders>
+            <w:shd w:val="clear" w:color="auto" w:fill="FFFFFF"/>
+            <w:tcMar>
+              <w:top w:w="0" w:type="dxa"/>
+              <w:bottom w:w="0" w:type="dxa"/>
+              <w:left w:w="0" w:type="dxa"/>
+              <w:right w:w="0" w:type="dxa"/>
+            </w:tcMar>
+            <w:vAlign w:val="center"/>
+          </w:tcPr>
+          <w:p>
+            <w:pPr>
+              <w:pStyle w:val="Normal"/>
+              <w:jc w:val="center"/>
+              <w:pBdr>
+                <w:bottom w:val="none" w:sz="0" w:space="0" w:color="000000"/>
+                <w:top w:val="none" w:sz="0" w:space="0" w:color="000000"/>
+                <w:left w:val="none" w:sz="0" w:space="0" w:color="000000"/>
+                <w:right w:val="none" w:sz="0" w:space="0" w:color="000000"/>
+              </w:pBdr>
+              <w:spacing w:after="100" w:before="100" w:line="240"/>
+              <w:ind w:left="100" w:right="100" w:firstLine="0" w:firstLineChars="0"/>
+            </w:pPr>
+            <w:r xmlns:w="http://schemas.openxmlformats.org/wordprocessingml/2006/main" xmlns:wp="http://schemas.openxmlformats.org/drawingml/2006/wordprocessingDrawing" xmlns:r="http://schemas.openxmlformats.org/officeDocument/2006/relationships" xmlns:w14="http://schemas.microsoft.com/office/word/2010/wordml">
+              <w:rPr>
+                <w:rFonts w:ascii="Times New Roman" w:hAnsi="Times New Roman" w:eastAsia="Times New Roman" w:cs="Times New Roman"/>
+                <w:i w:val="false"/>
+                <w:b w:val="false"/>
+                <w:u w:val="none"/>
+                <w:sz w:val="20"/>
+                <w:szCs w:val="20"/>
+                <w:color w:val="000000"/>
+              </w:rPr>
+              <w:t xml:space="preserve"> 0.54 ( 0.54,  0.54)</w:t>
+            </w:r>
+          </w:p>
+        </w:tc>
+        <w:tc>
+          <w:tcPr>
+            <w:tcBorders>
+              <w:bottom w:val="single" w:sz="8" w:space="0" w:color="000000"/>
+              <w:top w:val="none" w:sz="0" w:space="0" w:color="000000"/>
+              <w:left w:val="none" w:sz="0" w:space="0" w:color="000000"/>
+              <w:right w:val="none" w:sz="0" w:space="0" w:color="000000"/>
+            </w:tcBorders>
+            <w:shd w:val="clear" w:color="auto" w:fill="FFFFFF"/>
+            <w:tcMar>
+              <w:top w:w="0" w:type="dxa"/>
+              <w:bottom w:w="0" w:type="dxa"/>
+              <w:left w:w="0" w:type="dxa"/>
+              <w:right w:w="0" w:type="dxa"/>
+            </w:tcMar>
+            <w:vAlign w:val="center"/>
+          </w:tcPr>
+          <w:p>
+            <w:pPr>
+              <w:pStyle w:val="Normal"/>
+              <w:jc w:val="center"/>
+              <w:pBdr>
+                <w:bottom w:val="none" w:sz="0" w:space="0" w:color="000000"/>
+                <w:top w:val="none" w:sz="0" w:space="0" w:color="000000"/>
+                <w:left w:val="none" w:sz="0" w:space="0" w:color="000000"/>
+                <w:right w:val="none" w:sz="0" w:space="0" w:color="000000"/>
+              </w:pBdr>
+              <w:spacing w:after="100" w:before="100" w:line="240"/>
+              <w:ind w:left="100" w:right="100" w:firstLine="0" w:firstLineChars="0"/>
+            </w:pPr>
+            <w:r xmlns:w="http://schemas.openxmlformats.org/wordprocessingml/2006/main" xmlns:wp="http://schemas.openxmlformats.org/drawingml/2006/wordprocessingDrawing" xmlns:r="http://schemas.openxmlformats.org/officeDocument/2006/relationships" xmlns:w14="http://schemas.microsoft.com/office/word/2010/wordml">
+              <w:rPr>
+                <w:rFonts w:ascii="Times New Roman" w:hAnsi="Times New Roman" w:eastAsia="Times New Roman" w:cs="Times New Roman"/>
+                <w:i w:val="false"/>
+                <w:b w:val="false"/>
+                <w:u w:val="none"/>
+                <w:sz w:val="20"/>
+                <w:szCs w:val="20"/>
+                <w:color w:val="000000"/>
+              </w:rPr>
+              <w:t xml:space="preserve"> 0.54 ( 0.54,  0.54)</w:t>
+            </w:r>
+          </w:p>
+        </w:tc>
+        <w:tc>
+          <w:tcPr>
+            <w:tcBorders>
+              <w:bottom w:val="single" w:sz="8" w:space="0" w:color="000000"/>
+              <w:top w:val="none" w:sz="0" w:space="0" w:color="000000"/>
+              <w:left w:val="none" w:sz="0" w:space="0" w:color="000000"/>
+              <w:right w:val="none" w:sz="0" w:space="0" w:color="000000"/>
+            </w:tcBorders>
+            <w:shd w:val="clear" w:color="auto" w:fill="FFFFFF"/>
+            <w:tcMar>
+              <w:top w:w="0" w:type="dxa"/>
+              <w:bottom w:w="0" w:type="dxa"/>
+              <w:left w:w="0" w:type="dxa"/>
+              <w:right w:w="0" w:type="dxa"/>
+            </w:tcMar>
+            <w:vAlign w:val="center"/>
+          </w:tcPr>
+          <w:p>
+            <w:pPr>
+              <w:pStyle w:val="Normal"/>
+              <w:jc w:val="center"/>
+              <w:pBdr>
+                <w:bottom w:val="none" w:sz="0" w:space="0" w:color="000000"/>
+                <w:top w:val="none" w:sz="0" w:space="0" w:color="000000"/>
+                <w:left w:val="none" w:sz="0" w:space="0" w:color="000000"/>
+                <w:right w:val="none" w:sz="0" w:space="0" w:color="000000"/>
+              </w:pBdr>
+              <w:spacing w:after="100" w:before="100" w:line="240"/>
+              <w:ind w:left="100" w:right="100" w:firstLine="0" w:firstLineChars="0"/>
+            </w:pPr>
+            <w:r xmlns:w="http://schemas.openxmlformats.org/wordprocessingml/2006/main" xmlns:wp="http://schemas.openxmlformats.org/drawingml/2006/wordprocessingDrawing" xmlns:r="http://schemas.openxmlformats.org/officeDocument/2006/relationships" xmlns:w14="http://schemas.microsoft.com/office/word/2010/wordml">
+              <w:rPr>
+                <w:rFonts w:ascii="Times New Roman" w:hAnsi="Times New Roman" w:eastAsia="Times New Roman" w:cs="Times New Roman"/>
+                <w:i w:val="false"/>
+                <w:b w:val="false"/>
+                <w:u w:val="none"/>
+                <w:sz w:val="20"/>
+                <w:szCs w:val="20"/>
+                <w:color w:val="000000"/>
+              </w:rPr>
+              <w:t xml:space="preserve"> 0.54 ( 0.54,  0.54)</w:t>
+            </w:r>
+          </w:p>
+        </w:tc>
+      </w:tr>
+      <w:tr>
+        <w:trPr>
+          <w:trHeight w:val="360" w:hRule="auto"/>
+        </w:trPr>
+        footer 1
+        <w:tc>
+          <w:tcPr>
+            <w:gridSpan w:val="5"/>
+            <w:tcBorders>
+              <w:bottom w:val="none" w:sz="0" w:space="0" w:color="FFFFFF"/>
+              <w:top w:val="single" w:sz="8" w:space="0" w:color="000000"/>
+              <w:left w:val="none" w:sz="0" w:space="0" w:color="FFFFFF"/>
+              <w:right w:val="none" w:sz="0" w:space="0" w:color="FFFFFF"/>
+            </w:tcBorders>
+            <w:shd w:val="clear" w:color="auto" w:fill="FFFFFF"/>
+            <w:tcMar>
+              <w:top w:w="0" w:type="dxa"/>
+              <w:bottom w:w="0" w:type="dxa"/>
+              <w:left w:w="0" w:type="dxa"/>
+              <w:right w:w="0" w:type="dxa"/>
+            </w:tcMar>
+            <w:vAlign w:val="center"/>
+          </w:tcPr>
+          <w:p>
+            <w:pPr>
+              <w:pStyle w:val="Normal"/>
+              <w:jc w:val="left"/>
+              <w:pBdr>
+                <w:bottom w:val="none" w:sz="0" w:space="0" w:color="000000"/>
+                <w:top w:val="none" w:sz="0" w:space="0" w:color="000000"/>
+                <w:left w:val="none" w:sz="0" w:space="0" w:color="000000"/>
+                <w:right w:val="none" w:sz="0" w:space="0" w:color="000000"/>
+              </w:pBdr>
+              <w:spacing w:after="100" w:before="100" w:line="240"/>
+              <w:ind w:left="100" w:right="100" w:firstLine="0" w:firstLineChars="0"/>
+            </w:pPr>
+            <w:r xmlns:w="http://schemas.openxmlformats.org/wordprocessingml/2006/main" xmlns:wp="http://schemas.openxmlformats.org/drawingml/2006/wordprocessingDrawing" xmlns:r="http://schemas.openxmlformats.org/officeDocument/2006/relationships" xmlns:w14="http://schemas.microsoft.com/office/word/2010/wordml">
+              <w:rPr>
+                <w:rFonts w:ascii="Times New Roman" w:hAnsi="Times New Roman" w:eastAsia="Times New Roman" w:cs="Times New Roman"/>
+                <w:i w:val="false"/>
+                <w:b w:val="false"/>
+                <w:u w:val="none"/>
+                <w:vertAlign w:val="superscript"/>
+                <w:sz w:val="24"/>
+                <w:szCs w:val="24"/>
+                <w:color w:val="000000"/>
+              </w:rPr>
+              <w:t xml:space="preserve"> </w:t>
+            </w:r>
+            <w:r xmlns:w="http://schemas.openxmlformats.org/wordprocessingml/2006/main" xmlns:wp="http://schemas.openxmlformats.org/drawingml/2006/wordprocessingDrawing" xmlns:r="http://schemas.openxmlformats.org/officeDocument/2006/relationships" xmlns:w14="http://schemas.microsoft.com/office/word/2010/wordml">
+              <w:rPr>
+                <w:rFonts w:ascii="Times New Roman" w:hAnsi="Times New Roman" w:eastAsia="Times New Roman" w:cs="Times New Roman"/>
+                <w:i w:val="false"/>
+                <w:b w:val="false"/>
+                <w:u w:val="none"/>
+                <w:vertAlign w:val="superscript"/>
+                <w:sz w:val="24"/>
+                <w:szCs w:val="24"/>
+                <w:color w:val="000000"/>
+              </w:rPr>
+              <w:t xml:space="preserve">a </w:t>
+            </w:r>
+            <w:r xmlns:w="http://schemas.openxmlformats.org/wordprocessingml/2006/main" xmlns:wp="http://schemas.openxmlformats.org/drawingml/2006/wordprocessingDrawing" xmlns:r="http://schemas.openxmlformats.org/officeDocument/2006/relationships" xmlns:w14="http://schemas.microsoft.com/office/word/2010/wordml">
+              <w:rPr>
+                <w:rFonts w:ascii="Times New Roman" w:hAnsi="Times New Roman" w:eastAsia="Times New Roman" w:cs="Times New Roman"/>
+                <w:i w:val="false"/>
+                <w:b w:val="false"/>
+                <w:u w:val="none"/>
+                <w:sz w:val="24"/>
+                <w:szCs w:val="24"/>
+                <w:color w:val="000000"/>
+              </w:rPr>
+              <w:t xml:space="preserve">We exponentiated the dispersion parameters (i.e. sigma) which are estimated on a log scale. We back-transformed the hunting success values, estimated on a logit scale, back to a probability scale.</w:t>
+            </w:r>
+            <w:r xmlns:w="http://schemas.openxmlformats.org/wordprocessingml/2006/main" xmlns:wp="http://schemas.openxmlformats.org/drawingml/2006/wordprocessingDrawing" xmlns:r="http://schemas.openxmlformats.org/officeDocument/2006/relationships" xmlns:w14="http://schemas.microsoft.com/office/word/2010/wordml">
+              <w:rPr>
+                <w:rFonts w:ascii="Times New Roman" w:hAnsi="Times New Roman" w:eastAsia="Times New Roman" w:cs="Times New Roman"/>
+                <w:i w:val="false"/>
+                <w:b w:val="false"/>
+                <w:u w:val="none"/>
+                <w:vertAlign w:val="superscript"/>
+                <w:sz w:val="24"/>
+                <w:szCs w:val="24"/>
+                <w:color w:val="000000"/>
+              </w:rPr>
+              <w:br/>
+            </w:r>
+            <w:r xmlns:w="http://schemas.openxmlformats.org/wordprocessingml/2006/main" xmlns:wp="http://schemas.openxmlformats.org/drawingml/2006/wordprocessingDrawing" xmlns:r="http://schemas.openxmlformats.org/officeDocument/2006/relationships" xmlns:w14="http://schemas.microsoft.com/office/word/2010/wordml">
+              <w:rPr>
+                <w:rFonts w:ascii="Times New Roman" w:hAnsi="Times New Roman" w:eastAsia="Times New Roman" w:cs="Times New Roman"/>
+                <w:i w:val="false"/>
+                <w:b w:val="false"/>
+                <w:u w:val="none"/>
+                <w:vertAlign w:val="superscript"/>
+                <w:sz w:val="24"/>
+                <w:szCs w:val="24"/>
+                <w:color w:val="000000"/>
+              </w:rPr>
+              <w:t xml:space="preserve">b </w:t>
+            </w:r>
+            <w:r xmlns:w="http://schemas.openxmlformats.org/wordprocessingml/2006/main" xmlns:wp="http://schemas.openxmlformats.org/drawingml/2006/wordprocessingDrawing" xmlns:r="http://schemas.openxmlformats.org/officeDocument/2006/relationships" xmlns:w14="http://schemas.microsoft.com/office/word/2010/wordml">
+              <w:rPr>
+                <w:rFonts w:ascii="Times New Roman" w:hAnsi="Times New Roman" w:eastAsia="Times New Roman" w:cs="Times New Roman"/>
+                <w:i w:val="false"/>
+                <w:b w:val="false"/>
+                <w:u w:val="none"/>
+                <w:sz w:val="24"/>
+                <w:szCs w:val="24"/>
+                <w:color w:val="000000"/>
+              </w:rPr>
+              <w:t xml:space="preserve">The intercept values on the mean part of the equation for all traits indicate mean behaviour and success at the population level. The intercept values on the dispersion (i.e. sigma) part of the equation for predator speed indicate behavioural specialization at the population level.</w:t>
+            </w:r>
+          </w:p>
+        </w:tc>
+      </w:tr>
+    </w:tbl>
     <w:p>
       <w:r>
         <w:br w:type="page"/>
@@ -2507,7 +5090,7 @@
           <wp:inline>
             <wp:extent cx="5943600" cy="2600434"/>
             <wp:effectExtent b="0" l="0" r="0" t="0"/>
-            <wp:docPr descr="Figure S1. Posterior median differences and 95% credible intervals between the parameter values of each predator experience level predicted by the MDHGLM. The test is displayed on the y axis (i.e. whether the group of interest has either a greater or smaller value), and the parameter value is displayed on the x axis. Each panel represent the experience level groups that are being compared." title="" id="21" name="Picture"/>
+            <wp:docPr descr="Figure S1. Posterior median differences and 95% credible intervals between the parameter values of each predator experience level predicted by the MDHGLM. The test is displayed on the y axis (i.e. whether the group of interest has either a greater or smaller value), and the parameter value is displayed on the x axis. Each panel represent the experience level groups that are being compared. The results are from the model that includes the outlier." title="" id="21" name="Picture"/>
             <a:graphic>
               <a:graphicData uri="http://schemas.openxmlformats.org/drawingml/2006/picture">
                 <pic:pic>
@@ -2560,7 +5143,72 @@
         <w:t xml:space="preserve"> </w:t>
       </w:r>
       <w:r>
-        <w:t xml:space="preserve">Posterior median differences and 95% credible intervals between the parameter values of each predator experience level predicted by the MDHGLM. The test is displayed on the y axis (i.e. whether the group of interest has either a greater or smaller value), and the parameter value is displayed on the x axis. Each panel represent the experience level groups that are being compared.</w:t>
+        <w:t xml:space="preserve">Posterior median differences and 95% credible intervals between the parameter values of each predator experience level predicted by the MDHGLM. The test is displayed on the y axis (i.e. whether the group of interest has either a greater or smaller value), and the parameter value is displayed on the x axis. Each panel represent the experience level groups that are being compared. The results are from the model that includes the outlier.</w:t>
+      </w:r>
+    </w:p>
+    <w:p>
+      <w:pPr>
+        <w:pStyle w:val="CaptionedFigure"/>
+      </w:pPr>
+      <w:r>
+        <w:drawing>
+          <wp:inline>
+            <wp:extent cx="5416061" cy="3611727"/>
+            <wp:effectExtent b="0" l="0" r="0" t="0"/>
+            <wp:docPr descr="Figure S2. Posterior median differences and 95% credible intervals in the correlations of players when they were advanced vs novice. The difference is displayed on the x axis and the parameter correlations are displayed on the y axis. The results are from the MDHGLM that includes the outlier." title="" id="24" name="Picture"/>
+            <a:graphic>
+              <a:graphicData uri="http://schemas.openxmlformats.org/drawingml/2006/picture">
+                <pic:pic>
+                  <pic:nvPicPr>
+                    <pic:cNvPr descr="C:/Users/maxim/Documents/GitHub/Chapter2/outputs/04_outputs_figures/appendix3_figureS2.png" id="25" name="Picture"/>
+                    <pic:cNvPicPr>
+                      <a:picLocks noChangeArrowheads="1" noChangeAspect="1"/>
+                    </pic:cNvPicPr>
+                  </pic:nvPicPr>
+                  <pic:blipFill>
+                    <a:blip r:embed="rId23"/>
+                    <a:stretch>
+                      <a:fillRect/>
+                    </a:stretch>
+                  </pic:blipFill>
+                  <pic:spPr bwMode="auto">
+                    <a:xfrm>
+                      <a:off x="0" y="0"/>
+                      <a:ext cx="5416061" cy="3611727"/>
+                    </a:xfrm>
+                    <a:prstGeom prst="rect">
+                      <a:avLst/>
+                    </a:prstGeom>
+                    <a:noFill/>
+                    <a:ln w="9525">
+                      <a:noFill/>
+                      <a:headEnd/>
+                      <a:tailEnd/>
+                    </a:ln>
+                  </pic:spPr>
+                </pic:pic>
+              </a:graphicData>
+            </a:graphic>
+          </wp:inline>
+        </w:drawing>
+      </w:r>
+    </w:p>
+    <w:p>
+      <w:pPr>
+        <w:pStyle w:val="ImageCaption"/>
+      </w:pPr>
+      <w:r>
+        <w:rPr>
+          <w:bCs/>
+          <w:b/>
+        </w:rPr>
+        <w:t xml:space="preserve">Figure S2.</w:t>
+      </w:r>
+      <w:r>
+        <w:t xml:space="preserve"> </w:t>
+      </w:r>
+      <w:r>
+        <w:t xml:space="preserve">Posterior median differences and 95% credible intervals in the correlations of players when they were advanced vs novice. The difference is displayed on the x axis and the parameter correlations are displayed on the y axis. The results are from the MDHGLM that includes the outlier.</w:t>
       </w:r>
     </w:p>
     <w:sectPr>

</xml_diff>

<commit_message>
update appendix S3 figure legends
</commit_message>
<xml_diff>
--- a/manuscript/Chapter2-appendix3.docx
+++ b/manuscript/Chapter2-appendix3.docx
@@ -5396,7 +5396,7 @@
           <wp:inline>
             <wp:extent cx="5943600" cy="2600434"/>
             <wp:effectExtent b="0" l="0" r="0" t="0"/>
-            <wp:docPr descr="Figure S1. Posterior median differences and 95% HPD intervals comparing the parameter values predicted by the MDHGLM among each predator experience level. The test is displayed on the y axis (i.e. whether the experience level of interest has a greater or smaller value), and the parameter value is displayed on the x axis. Each panel represent the experience levels being compared. The results are from the model that includes the outlier." title="" id="21" name="Picture"/>
+            <wp:docPr descr="Figure S1. Posterior median differences and 95% HPD intervals comparing the parameter values predicted by the MDHGLM among all predator experience levels. The parameter being compared is on the y axis, and the difference in parameter values between two experience levels is displayed on the x axis. The pairwise comparisons between experience levels are displayed across the three panels A, B, and C. The results are from the model that includes the outlier." title="" id="21" name="Picture"/>
             <a:graphic>
               <a:graphicData uri="http://schemas.openxmlformats.org/drawingml/2006/picture">
                 <pic:pic>
@@ -5449,7 +5449,12 @@
         <w:t xml:space="preserve"> </w:t>
       </w:r>
       <w:r>
-        <w:t xml:space="preserve">Posterior median differences and 95% HPD intervals comparing the parameter values predicted by the MDHGLM among each predator experience level. The test is displayed on the y axis (i.e. whether the experience level of interest has a greater or smaller value), and the parameter value is displayed on the x axis. Each panel represent the experience levels being compared. The results are from the model that includes the outlier.</w:t>
+        <w:t xml:space="preserve">Posterior median differences and 95% HPD intervals comparing the parameter values predicted by the MDHGLM among all predator experience levels. The parameter being compared is on the y axis, and the difference in parameter values between two experience levels is displayed on the x axis. The pairwise comparisons between experience levels are displayed across the three panels A, B, and C. The results are from the model that includes the outlier.</w:t>
+      </w:r>
+    </w:p>
+    <w:p>
+      <w:r>
+        <w:br w:type="page"/>
       </w:r>
     </w:p>
     <w:p>
@@ -5461,7 +5466,7 @@
           <wp:inline>
             <wp:extent cx="5943600" cy="1698376"/>
             <wp:effectExtent b="0" l="0" r="0" t="0"/>
-            <wp:docPr descr="Figure S2. Posterior median differences and 95% HPD intervals comparing the trait correlations of players between when they were advanced and when they were novice. The difference is displayed on the y axis and the correlated parameters are displayed on the x axis. Positive values indicate that the correlation was greater when predators where advanced, while negative values indicate that the correlation was greater when predators where novices. The results are from the MDHGLM that includes the outlier." title="" id="24" name="Picture"/>
+            <wp:docPr descr="Figure S2. Posterior median differences and 95% HPD intervals comparing the trait correlations predicted by the MDHGLM between the advanced and novice levels. The difference is displayed on the y axis and the correlated parameters are displayed on the x axis. Positive values indicate that the correlation was greater when predators where advanced, while negative values indicate that the correlation was greater when predators where novices. The results are from the MDHGLM that includes the outlier." title="" id="24" name="Picture"/>
             <a:graphic>
               <a:graphicData uri="http://schemas.openxmlformats.org/drawingml/2006/picture">
                 <pic:pic>
@@ -5514,7 +5519,7 @@
         <w:t xml:space="preserve"> </w:t>
       </w:r>
       <w:r>
-        <w:t xml:space="preserve">Posterior median differences and 95% HPD intervals comparing the trait correlations of players between when they were advanced and when they were novice. The difference is displayed on the y axis and the correlated parameters are displayed on the x axis. Positive values indicate that the correlation was greater when predators where advanced, while negative values indicate that the correlation was greater when predators where novices. The results are from the MDHGLM that includes the outlier.</w:t>
+        <w:t xml:space="preserve">Posterior median differences and 95% HPD intervals comparing the trait correlations predicted by the MDHGLM between the advanced and novice levels. The difference is displayed on the y axis and the correlated parameters are displayed on the x axis. Positive values indicate that the correlation was greater when predators where advanced, while negative values indicate that the correlation was greater when predators where novices. The results are from the MDHGLM that includes the outlier.</w:t>
       </w:r>
     </w:p>
     <w:sectPr>

</xml_diff>

<commit_message>
updated appendix 3 legends
</commit_message>
<xml_diff>
--- a/manuscript/Chapter2-appendix3.docx
+++ b/manuscript/Chapter2-appendix3.docx
@@ -5396,7 +5396,7 @@
           <wp:inline>
             <wp:extent cx="5943600" cy="2600434"/>
             <wp:effectExtent b="0" l="0" r="0" t="0"/>
-            <wp:docPr descr="Figure S1. Posterior median differences and 95% HPD intervals comparing the parameter values predicted by the MDHGLM among all predator experience levels. The parameter being compared is on the y axis, and the difference in parameter values between two experience levels is displayed on the x axis. The pairwise comparisons between experience levels are displayed across the three panels A, B, and C. The results are from the model that includes the outlier." title="" id="21" name="Picture"/>
+            <wp:docPr descr="Figure S1. Posterior median differences and HPD intervals comparing the parameter values predicted by the MDHGLM among all predator experience levels. The parameter being compared is on the y axis, and the difference in parameter values between two experience levels is displayed on the x axis. The pairwise comparisons between experience levels are displayed across the three panels A, B, and C. The results are from the model that includes the outlier." title="" id="21" name="Picture"/>
             <a:graphic>
               <a:graphicData uri="http://schemas.openxmlformats.org/drawingml/2006/picture">
                 <pic:pic>
@@ -5449,7 +5449,7 @@
         <w:t xml:space="preserve"> </w:t>
       </w:r>
       <w:r>
-        <w:t xml:space="preserve">Posterior median differences and 95% HPD intervals comparing the parameter values predicted by the MDHGLM among all predator experience levels. The parameter being compared is on the y axis, and the difference in parameter values between two experience levels is displayed on the x axis. The pairwise comparisons between experience levels are displayed across the three panels A, B, and C. The results are from the model that includes the outlier.</w:t>
+        <w:t xml:space="preserve">Posterior median differences and HPD intervals comparing the parameter values predicted by the MDHGLM among all predator experience levels. The parameter being compared is on the y axis, and the difference in parameter values between two experience levels is displayed on the x axis. The pairwise comparisons between experience levels are displayed across the three panels A, B, and C. The results are from the model that includes the outlier.</w:t>
       </w:r>
     </w:p>
     <w:p>
@@ -5466,7 +5466,7 @@
           <wp:inline>
             <wp:extent cx="5943600" cy="1698376"/>
             <wp:effectExtent b="0" l="0" r="0" t="0"/>
-            <wp:docPr descr="Figure S2. Posterior median differences and 95% HPD intervals comparing the trait correlations predicted by the MDHGLM between the advanced and novice levels. The difference is displayed on the y axis and the correlated parameters are displayed on the x axis. Positive values indicate that the correlation was greater when predators where advanced, while negative values indicate that the correlation was greater when predators where novices. The results are from the MDHGLM that includes the outlier." title="" id="24" name="Picture"/>
+            <wp:docPr descr="Figure S2. Posterior median differences and HPD intervals comparing the trait correlations predicted by the MDHGLM between the advanced and novice levels. The difference is displayed on the y axis and the correlated parameters are displayed on the x axis. Positive values indicate that the correlation was greater when predators where advanced, while negative values indicate that the correlation was greater when predators where novices. The results are from the MDHGLM that includes the outlier." title="" id="24" name="Picture"/>
             <a:graphic>
               <a:graphicData uri="http://schemas.openxmlformats.org/drawingml/2006/picture">
                 <pic:pic>
@@ -5519,7 +5519,7 @@
         <w:t xml:space="preserve"> </w:t>
       </w:r>
       <w:r>
-        <w:t xml:space="preserve">Posterior median differences and 95% HPD intervals comparing the trait correlations predicted by the MDHGLM between the advanced and novice levels. The difference is displayed on the y axis and the correlated parameters are displayed on the x axis. Positive values indicate that the correlation was greater when predators where advanced, while negative values indicate that the correlation was greater when predators where novices. The results are from the MDHGLM that includes the outlier.</w:t>
+        <w:t xml:space="preserve">Posterior median differences and HPD intervals comparing the trait correlations predicted by the MDHGLM between the advanced and novice levels. The difference is displayed on the y axis and the correlated parameters are displayed on the x axis. Positive values indicate that the correlation was greater when predators where advanced, while negative values indicate that the correlation was greater when predators where novices. The results are from the MDHGLM that includes the outlier.</w:t>
       </w:r>
     </w:p>
     <w:sectPr>

</xml_diff>